<commit_message>
Traducido todos los apartados que faltaban, añadidos algunos objetivos adicionales y reoerdando algunos en orden de prioridad. Inicio de mapeo de mapa de redes (solo falta el sotano de la granja de datos y indicar los switch y ordenadores)
</commit_message>
<xml_diff>
--- a/pRPG/PracticaA.docx
+++ b/pRPG/PracticaA.docx
@@ -791,25 +791,7 @@
                                         <w:sz w:val="64"/>
                                         <w:szCs w:val="64"/>
                                       </w:rPr>
-                                      <w:t>Practica</w:t>
-                                    </w:r>
-                                    <w:r>
-                                      <w:rPr>
-                                        <w:caps/>
-                                        <w:color w:val="4472C4" w:themeColor="accent1"/>
-                                        <w:sz w:val="64"/>
-                                        <w:szCs w:val="64"/>
-                                      </w:rPr>
-                                      <w:t>L</w:t>
-                                    </w:r>
-                                    <w:r>
-                                      <w:rPr>
-                                        <w:caps/>
-                                        <w:color w:val="4472C4" w:themeColor="accent1"/>
-                                        <w:sz w:val="64"/>
-                                        <w:szCs w:val="64"/>
-                                      </w:rPr>
-                                      <w:t xml:space="preserve"> A</w:t>
+                                      <w:t>PracticaL A</w:t>
                                     </w:r>
                                   </w:sdtContent>
                                 </w:sdt>
@@ -910,25 +892,7 @@
                                   <w:sz w:val="64"/>
                                   <w:szCs w:val="64"/>
                                 </w:rPr>
-                                <w:t>Practica</w:t>
-                              </w:r>
-                              <w:r>
-                                <w:rPr>
-                                  <w:caps/>
-                                  <w:color w:val="4472C4" w:themeColor="accent1"/>
-                                  <w:sz w:val="64"/>
-                                  <w:szCs w:val="64"/>
-                                </w:rPr>
-                                <w:t>L</w:t>
-                              </w:r>
-                              <w:r>
-                                <w:rPr>
-                                  <w:caps/>
-                                  <w:color w:val="4472C4" w:themeColor="accent1"/>
-                                  <w:sz w:val="64"/>
-                                  <w:szCs w:val="64"/>
-                                </w:rPr>
-                                <w:t xml:space="preserve"> A</w:t>
+                                <w:t>PracticaL A</w:t>
                               </w:r>
                             </w:sdtContent>
                           </w:sdt>
@@ -1049,16 +1013,24 @@
           <w:tcPr>
             <w:tcW w:w="704" w:type="dxa"/>
           </w:tcPr>
-          <w:p/>
+          <w:p>
+            <w:pPr>
+              <w:rPr>
+                <w:lang w:val="en-US"/>
+              </w:rPr>
+            </w:pPr>
+          </w:p>
         </w:tc>
         <w:tc>
           <w:tcPr>
             <w:tcW w:w="7790" w:type="dxa"/>
           </w:tcPr>
           <w:p>
+            <w:proofErr w:type="spellStart"/>
             <w:r>
               <w:t>Task</w:t>
             </w:r>
+            <w:proofErr w:type="spellEnd"/>
           </w:p>
         </w:tc>
       </w:tr>
@@ -1069,6 +1041,9 @@
           </w:tcPr>
           <w:p>
             <w:bookmarkStart w:id="0" w:name="_Hlk30444175"/>
+            <w:r>
+              <w:t xml:space="preserve">    X</w:t>
+            </w:r>
           </w:p>
         </w:tc>
         <w:tc>
@@ -1076,8 +1051,34 @@
             <w:tcW w:w="7790" w:type="dxa"/>
           </w:tcPr>
           <w:p>
-            <w:r>
-              <w:t xml:space="preserve">Me he informado de la industria del cliente y a la competencia. </w:t>
+            <w:pPr>
+              <w:rPr>
+                <w:lang w:val="en-US"/>
+              </w:rPr>
+            </w:pPr>
+            <w:r>
+              <w:rPr>
+                <w:lang w:val="en-US"/>
+              </w:rPr>
+              <w:t xml:space="preserve">I have informed myself of the </w:t>
+            </w:r>
+            <w:r>
+              <w:rPr>
+                <w:lang w:val="en-US"/>
+              </w:rPr>
+              <w:t>client’s</w:t>
+            </w:r>
+            <w:r>
+              <w:rPr>
+                <w:lang w:val="en-US"/>
+              </w:rPr>
+              <w:t xml:space="preserve"> industry and competence</w:t>
+            </w:r>
+            <w:r>
+              <w:rPr>
+                <w:lang w:val="en-US"/>
+              </w:rPr>
+              <w:t xml:space="preserve">. </w:t>
             </w:r>
           </w:p>
         </w:tc>
@@ -1087,15 +1088,41 @@
           <w:tcPr>
             <w:tcW w:w="704" w:type="dxa"/>
           </w:tcPr>
-          <w:p/>
+          <w:p>
+            <w:pPr>
+              <w:rPr>
+                <w:lang w:val="en-US"/>
+              </w:rPr>
+            </w:pPr>
+            <w:r>
+              <w:rPr>
+                <w:lang w:val="en-US"/>
+              </w:rPr>
+              <w:t xml:space="preserve">    X</w:t>
+            </w:r>
+          </w:p>
         </w:tc>
         <w:tc>
           <w:tcPr>
             <w:tcW w:w="7790" w:type="dxa"/>
           </w:tcPr>
           <w:p>
-            <w:r>
-              <w:t xml:space="preserve">Entiendo la estructura corporativa del cliente </w:t>
+            <w:pPr>
+              <w:rPr>
+                <w:lang w:val="en-US"/>
+              </w:rPr>
+            </w:pPr>
+            <w:r>
+              <w:rPr>
+                <w:lang w:val="en-US"/>
+              </w:rPr>
+              <w:t>I understand the client’s corporate structure.</w:t>
+            </w:r>
+            <w:r>
+              <w:rPr>
+                <w:lang w:val="en-US"/>
+              </w:rPr>
+              <w:t xml:space="preserve"> </w:t>
             </w:r>
           </w:p>
         </w:tc>
@@ -1105,7 +1132,19 @@
           <w:tcPr>
             <w:tcW w:w="704" w:type="dxa"/>
           </w:tcPr>
-          <w:p/>
+          <w:p>
+            <w:pPr>
+              <w:rPr>
+                <w:lang w:val="en-US"/>
+              </w:rPr>
+            </w:pPr>
+            <w:r>
+              <w:rPr>
+                <w:lang w:val="en-US"/>
+              </w:rPr>
+              <w:t xml:space="preserve">    X</w:t>
+            </w:r>
+          </w:p>
         </w:tc>
         <w:tc>
           <w:tcPr>
@@ -1113,7 +1152,10 @@
           </w:tcPr>
           <w:p>
             <w:r>
-              <w:t>He hecho una lista de los objetivos de negocio del cliente, empezando por el objetivo general del negocio que explica el propósito principal del proyecto de diseño de red.</w:t>
+              <w:rPr>
+                <w:lang w:val="en-US"/>
+              </w:rPr>
+              <w:t xml:space="preserve">I have done a list of the client’s business objectives, starting with the general business objective explaining the projects main purpose. </w:t>
             </w:r>
           </w:p>
         </w:tc>
@@ -1123,15 +1165,36 @@
           <w:tcPr>
             <w:tcW w:w="704" w:type="dxa"/>
           </w:tcPr>
-          <w:p/>
+          <w:p>
+            <w:r>
+              <w:rPr>
+                <w:lang w:val="en-US"/>
+              </w:rPr>
+              <w:t xml:space="preserve">    X</w:t>
+            </w:r>
+          </w:p>
         </w:tc>
         <w:tc>
           <w:tcPr>
             <w:tcW w:w="7790" w:type="dxa"/>
           </w:tcPr>
           <w:p>
-            <w:r>
-              <w:t xml:space="preserve">El cliente ha identificado las operaciones críticas. </w:t>
+            <w:pPr>
+              <w:rPr>
+                <w:lang w:val="en-US"/>
+              </w:rPr>
+            </w:pPr>
+            <w:r>
+              <w:rPr>
+                <w:lang w:val="en-US"/>
+              </w:rPr>
+              <w:t>The client has identified t</w:t>
+            </w:r>
+            <w:r>
+              <w:rPr>
+                <w:lang w:val="en-US"/>
+              </w:rPr>
+              <w:t>he most critical tasks.</w:t>
             </w:r>
           </w:p>
         </w:tc>
@@ -1141,15 +1204,41 @@
           <w:tcPr>
             <w:tcW w:w="704" w:type="dxa"/>
           </w:tcPr>
-          <w:p/>
+          <w:p>
+            <w:pPr>
+              <w:rPr>
+                <w:lang w:val="en-US"/>
+              </w:rPr>
+            </w:pPr>
+            <w:r>
+              <w:rPr>
+                <w:lang w:val="en-US"/>
+              </w:rPr>
+              <w:t xml:space="preserve">    X</w:t>
+            </w:r>
+          </w:p>
         </w:tc>
         <w:tc>
           <w:tcPr>
             <w:tcW w:w="7790" w:type="dxa"/>
           </w:tcPr>
           <w:p>
-            <w:r>
-              <w:t>Entiendo el criterio de éxito del cliente, y las consecuencias de los fallos.</w:t>
+            <w:pPr>
+              <w:rPr>
+                <w:lang w:val="en-US"/>
+              </w:rPr>
+            </w:pPr>
+            <w:r>
+              <w:rPr>
+                <w:lang w:val="en-US"/>
+              </w:rPr>
+              <w:t>I understand the client’s s</w:t>
+            </w:r>
+            <w:r>
+              <w:rPr>
+                <w:lang w:val="en-US"/>
+              </w:rPr>
+              <w:t>uccess criteria and the consequences of failure.</w:t>
             </w:r>
           </w:p>
         </w:tc>
@@ -1159,15 +1248,41 @@
           <w:tcPr>
             <w:tcW w:w="704" w:type="dxa"/>
           </w:tcPr>
-          <w:p/>
+          <w:p>
+            <w:pPr>
+              <w:rPr>
+                <w:lang w:val="en-US"/>
+              </w:rPr>
+            </w:pPr>
+            <w:r>
+              <w:rPr>
+                <w:lang w:val="en-US"/>
+              </w:rPr>
+              <w:t xml:space="preserve">    X</w:t>
+            </w:r>
+          </w:p>
         </w:tc>
         <w:tc>
           <w:tcPr>
             <w:tcW w:w="7790" w:type="dxa"/>
           </w:tcPr>
           <w:p>
-            <w:r>
-              <w:t xml:space="preserve">Entiendo el alcance del diseño del proyecto. </w:t>
+            <w:pPr>
+              <w:rPr>
+                <w:lang w:val="en-US"/>
+              </w:rPr>
+            </w:pPr>
+            <w:r>
+              <w:rPr>
+                <w:lang w:val="en-US"/>
+              </w:rPr>
+              <w:t>I understand the projects scope.</w:t>
+            </w:r>
+            <w:r>
+              <w:rPr>
+                <w:lang w:val="en-US"/>
+              </w:rPr>
+              <w:t xml:space="preserve"> </w:t>
             </w:r>
           </w:p>
         </w:tc>
@@ -1177,15 +1292,41 @@
           <w:tcPr>
             <w:tcW w:w="704" w:type="dxa"/>
           </w:tcPr>
-          <w:p/>
+          <w:p>
+            <w:pPr>
+              <w:rPr>
+                <w:lang w:val="en-US"/>
+              </w:rPr>
+            </w:pPr>
+            <w:r>
+              <w:rPr>
+                <w:lang w:val="en-US"/>
+              </w:rPr>
+              <w:t xml:space="preserve">    X</w:t>
+            </w:r>
+          </w:p>
         </w:tc>
         <w:tc>
           <w:tcPr>
             <w:tcW w:w="7790" w:type="dxa"/>
           </w:tcPr>
           <w:p>
-            <w:r>
-              <w:t>He identificado las aplicaciones de red del cliente.</w:t>
+            <w:pPr>
+              <w:rPr>
+                <w:lang w:val="en-US"/>
+              </w:rPr>
+            </w:pPr>
+            <w:r>
+              <w:rPr>
+                <w:lang w:val="en-US"/>
+              </w:rPr>
+              <w:t>I’ve identified the network a</w:t>
+            </w:r>
+            <w:r>
+              <w:rPr>
+                <w:lang w:val="en-US"/>
+              </w:rPr>
+              <w:t>pps used by the client.</w:t>
             </w:r>
           </w:p>
         </w:tc>
@@ -1195,15 +1336,41 @@
           <w:tcPr>
             <w:tcW w:w="704" w:type="dxa"/>
           </w:tcPr>
-          <w:p/>
+          <w:p>
+            <w:pPr>
+              <w:rPr>
+                <w:lang w:val="en-US"/>
+              </w:rPr>
+            </w:pPr>
+            <w:r>
+              <w:rPr>
+                <w:lang w:val="en-US"/>
+              </w:rPr>
+              <w:t xml:space="preserve">    X</w:t>
+            </w:r>
+          </w:p>
         </w:tc>
         <w:tc>
           <w:tcPr>
             <w:tcW w:w="7790" w:type="dxa"/>
           </w:tcPr>
           <w:p>
-            <w:r>
-              <w:t xml:space="preserve">El cliente ha explicado sus políticas de fabricantes, protocolos o plataformas aceptadas. </w:t>
+            <w:pPr>
+              <w:rPr>
+                <w:lang w:val="en-US"/>
+              </w:rPr>
+            </w:pPr>
+            <w:r>
+              <w:rPr>
+                <w:lang w:val="en-US"/>
+              </w:rPr>
+              <w:t>The client has explained its politics regarding brands</w:t>
+            </w:r>
+            <w:r>
+              <w:rPr>
+                <w:lang w:val="en-US"/>
+              </w:rPr>
+              <w:t>, protocols and accepted platforms.</w:t>
             </w:r>
           </w:p>
         </w:tc>
@@ -1213,15 +1380,41 @@
           <w:tcPr>
             <w:tcW w:w="704" w:type="dxa"/>
           </w:tcPr>
-          <w:p/>
+          <w:p>
+            <w:pPr>
+              <w:rPr>
+                <w:lang w:val="en-US"/>
+              </w:rPr>
+            </w:pPr>
+            <w:r>
+              <w:rPr>
+                <w:lang w:val="en-US"/>
+              </w:rPr>
+              <w:t xml:space="preserve">    X</w:t>
+            </w:r>
+          </w:p>
         </w:tc>
         <w:tc>
           <w:tcPr>
             <w:tcW w:w="7790" w:type="dxa"/>
           </w:tcPr>
           <w:p>
-            <w:r>
-              <w:t xml:space="preserve">El cliente ha explicado sus políticas sobre soluciones abiertas frente a soluciones propietarias. </w:t>
+            <w:pPr>
+              <w:rPr>
+                <w:lang w:val="en-US"/>
+              </w:rPr>
+            </w:pPr>
+            <w:r>
+              <w:rPr>
+                <w:lang w:val="en-US"/>
+              </w:rPr>
+              <w:t>The client has expressed its politics regarding o</w:t>
+            </w:r>
+            <w:r>
+              <w:rPr>
+                <w:lang w:val="en-US"/>
+              </w:rPr>
+              <w:t>pen solutions versus propriety solutions.</w:t>
             </w:r>
           </w:p>
         </w:tc>
@@ -1231,15 +1424,53 @@
           <w:tcPr>
             <w:tcW w:w="704" w:type="dxa"/>
           </w:tcPr>
-          <w:p/>
+          <w:p>
+            <w:pPr>
+              <w:rPr>
+                <w:lang w:val="en-US"/>
+              </w:rPr>
+            </w:pPr>
+            <w:r>
+              <w:rPr>
+                <w:lang w:val="en-US"/>
+              </w:rPr>
+              <w:t xml:space="preserve">    X</w:t>
+            </w:r>
+          </w:p>
         </w:tc>
         <w:tc>
           <w:tcPr>
             <w:tcW w:w="7790" w:type="dxa"/>
           </w:tcPr>
           <w:p>
-            <w:r>
-              <w:t xml:space="preserve">El cliente ha explicado sus políticas sobre autoridad distribuida para el diseño de la red y la implementación. </w:t>
+            <w:pPr>
+              <w:rPr>
+                <w:lang w:val="en-US"/>
+              </w:rPr>
+            </w:pPr>
+            <w:r>
+              <w:rPr>
+                <w:lang w:val="en-US"/>
+              </w:rPr>
+              <w:t xml:space="preserve">The client has expressed its politics regarding the network’s </w:t>
+            </w:r>
+            <w:r>
+              <w:rPr>
+                <w:lang w:val="en-US"/>
+              </w:rPr>
+              <w:t xml:space="preserve">distribution </w:t>
+            </w:r>
+            <w:r>
+              <w:rPr>
+                <w:lang w:val="en-US"/>
+              </w:rPr>
+              <w:t>a</w:t>
+            </w:r>
+            <w:r>
+              <w:rPr>
+                <w:lang w:val="en-US"/>
+              </w:rPr>
+              <w:t>uthority design and implementation.</w:t>
             </w:r>
           </w:p>
         </w:tc>
@@ -1249,15 +1480,41 @@
           <w:tcPr>
             <w:tcW w:w="704" w:type="dxa"/>
           </w:tcPr>
-          <w:p/>
+          <w:p>
+            <w:pPr>
+              <w:rPr>
+                <w:lang w:val="en-US"/>
+              </w:rPr>
+            </w:pPr>
+            <w:r>
+              <w:rPr>
+                <w:lang w:val="en-US"/>
+              </w:rPr>
+              <w:t xml:space="preserve">    X</w:t>
+            </w:r>
+          </w:p>
         </w:tc>
         <w:tc>
           <w:tcPr>
             <w:tcW w:w="7790" w:type="dxa"/>
           </w:tcPr>
           <w:p>
-            <w:r>
-              <w:t xml:space="preserve">Sé cuál es el presupuesto del proyecto. </w:t>
+            <w:pPr>
+              <w:rPr>
+                <w:lang w:val="en-US"/>
+              </w:rPr>
+            </w:pPr>
+            <w:r>
+              <w:rPr>
+                <w:lang w:val="en-US"/>
+              </w:rPr>
+              <w:t>I know the projects Budget.</w:t>
+            </w:r>
+            <w:r>
+              <w:rPr>
+                <w:lang w:val="en-US"/>
+              </w:rPr>
+              <w:t xml:space="preserve"> </w:t>
             </w:r>
           </w:p>
         </w:tc>
@@ -1267,15 +1524,41 @@
           <w:tcPr>
             <w:tcW w:w="704" w:type="dxa"/>
           </w:tcPr>
-          <w:p/>
+          <w:p>
+            <w:pPr>
+              <w:rPr>
+                <w:lang w:val="en-US"/>
+              </w:rPr>
+            </w:pPr>
+            <w:r>
+              <w:rPr>
+                <w:lang w:val="en-US"/>
+              </w:rPr>
+              <w:t xml:space="preserve">    X</w:t>
+            </w:r>
+          </w:p>
         </w:tc>
         <w:tc>
           <w:tcPr>
             <w:tcW w:w="7790" w:type="dxa"/>
           </w:tcPr>
           <w:p>
-            <w:r>
-              <w:t>Conozco el calendario del proyecto, incluidos la fecha de entrega final y los hitos principales, y creo que es alcanzable.</w:t>
+            <w:pPr>
+              <w:rPr>
+                <w:lang w:val="en-US"/>
+              </w:rPr>
+            </w:pPr>
+            <w:r>
+              <w:rPr>
+                <w:lang w:val="en-US"/>
+              </w:rPr>
+              <w:t>I have learned the pro</w:t>
+            </w:r>
+            <w:r>
+              <w:rPr>
+                <w:lang w:val="en-US"/>
+              </w:rPr>
+              <w:t>jects schedule, including the delivery date and the main milestones to achieve. I believe its achievable.</w:t>
             </w:r>
           </w:p>
         </w:tc>
@@ -1285,15 +1568,59 @@
           <w:tcPr>
             <w:tcW w:w="704" w:type="dxa"/>
           </w:tcPr>
-          <w:p/>
+          <w:p>
+            <w:pPr>
+              <w:rPr>
+                <w:lang w:val="en-US"/>
+              </w:rPr>
+            </w:pPr>
+            <w:r>
+              <w:rPr>
+                <w:lang w:val="en-US"/>
+              </w:rPr>
+              <w:t xml:space="preserve">    X</w:t>
+            </w:r>
+          </w:p>
         </w:tc>
         <w:tc>
           <w:tcPr>
             <w:tcW w:w="7790" w:type="dxa"/>
           </w:tcPr>
           <w:p>
-            <w:r>
-              <w:t xml:space="preserve">Sé qué conocimiento técnico tienen mis clientes y el personal relacionado con el proyecto. </w:t>
+            <w:pPr>
+              <w:rPr>
+                <w:lang w:val="en-US"/>
+              </w:rPr>
+            </w:pPr>
+            <w:r>
+              <w:rPr>
+                <w:lang w:val="en-US"/>
+              </w:rPr>
+              <w:t xml:space="preserve">I understand my clients and other </w:t>
+            </w:r>
+            <w:r>
+              <w:rPr>
+                <w:lang w:val="en-US"/>
+              </w:rPr>
+              <w:t>personnel</w:t>
+            </w:r>
+            <w:r>
+              <w:rPr>
+                <w:lang w:val="en-US"/>
+              </w:rPr>
+              <w:t xml:space="preserve"> re</w:t>
+            </w:r>
+            <w:r>
+              <w:rPr>
+                <w:lang w:val="en-US"/>
+              </w:rPr>
+              <w:t>lated to the project’s</w:t>
+            </w:r>
+            <w:r>
+              <w:rPr>
+                <w:lang w:val="en-US"/>
+              </w:rPr>
+              <w:t xml:space="preserve"> technical knowledge.</w:t>
             </w:r>
           </w:p>
         </w:tc>
@@ -1303,15 +1630,53 @@
           <w:tcPr>
             <w:tcW w:w="704" w:type="dxa"/>
           </w:tcPr>
-          <w:p/>
+          <w:p>
+            <w:pPr>
+              <w:rPr>
+                <w:lang w:val="en-US"/>
+              </w:rPr>
+            </w:pPr>
+          </w:p>
         </w:tc>
         <w:tc>
           <w:tcPr>
             <w:tcW w:w="7790" w:type="dxa"/>
           </w:tcPr>
           <w:p>
-            <w:r>
-              <w:t xml:space="preserve">He discutido sobre el plan de formación del personal con el cliente </w:t>
+            <w:pPr>
+              <w:rPr>
+                <w:lang w:val="en-US"/>
+              </w:rPr>
+            </w:pPr>
+            <w:r>
+              <w:rPr>
+                <w:lang w:val="en-US"/>
+              </w:rPr>
+              <w:t>I have discussed about the</w:t>
+            </w:r>
+            <w:r>
+              <w:rPr>
+                <w:lang w:val="en-US"/>
+              </w:rPr>
+              <w:t xml:space="preserve"> future</w:t>
+            </w:r>
+            <w:r>
+              <w:rPr>
+                <w:lang w:val="en-US"/>
+              </w:rPr>
+              <w:t xml:space="preserve"> personnel learning </w:t>
+            </w:r>
+            <w:r>
+              <w:rPr>
+                <w:lang w:val="en-US"/>
+              </w:rPr>
+              <w:t>courses</w:t>
+            </w:r>
+            <w:r>
+              <w:rPr>
+                <w:lang w:val="en-US"/>
+              </w:rPr>
+              <w:t>.</w:t>
             </w:r>
           </w:p>
         </w:tc>
@@ -1321,15 +1686,41 @@
           <w:tcPr>
             <w:tcW w:w="704" w:type="dxa"/>
           </w:tcPr>
-          <w:p/>
+          <w:p>
+            <w:pPr>
+              <w:rPr>
+                <w:lang w:val="en-US"/>
+              </w:rPr>
+            </w:pPr>
+            <w:r>
+              <w:rPr>
+                <w:lang w:val="en-US"/>
+              </w:rPr>
+              <w:t xml:space="preserve">    X</w:t>
+            </w:r>
+          </w:p>
         </w:tc>
         <w:tc>
           <w:tcPr>
             <w:tcW w:w="7790" w:type="dxa"/>
           </w:tcPr>
           <w:p>
-            <w:r>
-              <w:t>Soy consciente de las políticas de oficina que puedan afectar al diseño de la red.</w:t>
+            <w:pPr>
+              <w:rPr>
+                <w:lang w:val="en-US"/>
+              </w:rPr>
+            </w:pPr>
+            <w:r>
+              <w:rPr>
+                <w:lang w:val="en-US"/>
+              </w:rPr>
+              <w:t>I’m conscious about the o</w:t>
+            </w:r>
+            <w:r>
+              <w:rPr>
+                <w:lang w:val="en-US"/>
+              </w:rPr>
+              <w:t>ffice politics that could affect the network plan.</w:t>
             </w:r>
           </w:p>
         </w:tc>
@@ -1339,18 +1730,36 @@
           <w:tcPr>
             <w:tcW w:w="704" w:type="dxa"/>
           </w:tcPr>
-          <w:p/>
+          <w:p>
+            <w:pPr>
+              <w:rPr>
+                <w:lang w:val="en-US"/>
+              </w:rPr>
+            </w:pPr>
+          </w:p>
         </w:tc>
         <w:tc>
           <w:tcPr>
             <w:tcW w:w="7790" w:type="dxa"/>
           </w:tcPr>
-          <w:p/>
+          <w:p>
+            <w:pPr>
+              <w:rPr>
+                <w:lang w:val="en-US"/>
+              </w:rPr>
+            </w:pPr>
+          </w:p>
         </w:tc>
       </w:tr>
       <w:bookmarkEnd w:id="0"/>
     </w:tbl>
-    <w:p/>
+    <w:p>
+      <w:pPr>
+        <w:rPr>
+          <w:lang w:val="en-US"/>
+        </w:rPr>
+      </w:pPr>
+    </w:p>
     <w:p>
       <w:pPr>
         <w:pStyle w:val="Ttulo2"/>
@@ -1447,6 +1856,56 @@
               <w:rPr>
                 <w:lang w:val="en-GB"/>
               </w:rPr>
+              <w:t>Networking of the current hospital branch floors and its telepathology service must be done with the minimum obstruction of the current service provided.</w:t>
+            </w:r>
+          </w:p>
+        </w:tc>
+        <w:tc>
+          <w:tcPr>
+            <w:tcW w:w="2831" w:type="dxa"/>
+          </w:tcPr>
+          <w:p>
+            <w:pPr>
+              <w:rPr>
+                <w:lang w:val="en-GB"/>
+              </w:rPr>
+            </w:pPr>
+          </w:p>
+        </w:tc>
+        <w:tc>
+          <w:tcPr>
+            <w:tcW w:w="2832" w:type="dxa"/>
+          </w:tcPr>
+          <w:p>
+            <w:pPr>
+              <w:rPr>
+                <w:lang w:val="en-GB"/>
+              </w:rPr>
+            </w:pPr>
+            <w:r>
+              <w:rPr>
+                <w:lang w:val="en-GB"/>
+              </w:rPr>
+              <w:t>This is a critical goal.</w:t>
+            </w:r>
+          </w:p>
+        </w:tc>
+      </w:tr>
+      <w:tr>
+        <w:tc>
+          <w:tcPr>
+            <w:tcW w:w="2831" w:type="dxa"/>
+          </w:tcPr>
+          <w:p>
+            <w:pPr>
+              <w:rPr>
+                <w:lang w:val="en-GB"/>
+              </w:rPr>
+            </w:pPr>
+            <w:r>
+              <w:rPr>
+                <w:lang w:val="en-GB"/>
+              </w:rPr>
               <w:t>System should deploy to floors 4, 6 and 7.</w:t>
             </w:r>
           </w:p>
@@ -1461,6 +1920,12 @@
                 <w:lang w:val="en-GB"/>
               </w:rPr>
             </w:pPr>
+            <w:r>
+              <w:rPr>
+                <w:lang w:val="en-GB"/>
+              </w:rPr>
+              <w:t>At bare minimum floor 4 should have a guaranteed deployment.</w:t>
+            </w:r>
           </w:p>
         </w:tc>
         <w:tc>
@@ -1473,6 +1938,12 @@
                 <w:lang w:val="en-GB"/>
               </w:rPr>
             </w:pPr>
+            <w:r>
+              <w:rPr>
+                <w:lang w:val="en-GB"/>
+              </w:rPr>
+              <w:t>This is a critical goal.</w:t>
+            </w:r>
           </w:p>
         </w:tc>
       </w:tr>
@@ -1517,6 +1988,12 @@
                 <w:lang w:val="en-GB"/>
               </w:rPr>
             </w:pPr>
+            <w:r>
+              <w:rPr>
+                <w:lang w:val="en-GB"/>
+              </w:rPr>
+              <w:t>This is a critical goal.</w:t>
+            </w:r>
           </w:p>
         </w:tc>
       </w:tr>
@@ -1561,6 +2038,12 @@
                 <w:lang w:val="en-GB"/>
               </w:rPr>
             </w:pPr>
+            <w:r>
+              <w:rPr>
+                <w:lang w:val="en-GB"/>
+              </w:rPr>
+              <w:t>This is a critical goal.</w:t>
+            </w:r>
           </w:p>
         </w:tc>
       </w:tr>
@@ -1677,6 +2160,13 @@
                 <w:lang w:val="en-GB"/>
               </w:rPr>
             </w:pPr>
+            <w:r>
+              <w:rPr>
+                <w:lang w:val="en-US"/>
+              </w:rPr>
+              <w:lastRenderedPageBreak/>
+              <w:t xml:space="preserve">    X</w:t>
+            </w:r>
           </w:p>
         </w:tc>
         <w:tc>
@@ -1684,13 +2174,22 @@
             <w:tcW w:w="7790" w:type="dxa"/>
           </w:tcPr>
           <w:p>
-            <w:r>
-              <w:t>He documentado los planes del cliente para expandir durante los</w:t>
-            </w:r>
-          </w:p>
-          <w:p>
-            <w:r>
-              <w:t>próximos dos años el número de localizaciones, usuarios y servidores.</w:t>
+            <w:pPr>
+              <w:rPr>
+                <w:lang w:val="en-US"/>
+              </w:rPr>
+            </w:pPr>
+            <w:r>
+              <w:rPr>
+                <w:lang w:val="en-US"/>
+              </w:rPr>
+              <w:t>I have documented the clients plans to expand during t</w:t>
+            </w:r>
+            <w:r>
+              <w:rPr>
+                <w:lang w:val="en-US"/>
+              </w:rPr>
+              <w:t>he next 2 years, the number of locations, users and servers.</w:t>
             </w:r>
           </w:p>
         </w:tc>
@@ -1700,20 +2199,41 @@
           <w:tcPr>
             <w:tcW w:w="704" w:type="dxa"/>
           </w:tcPr>
-          <w:p/>
+          <w:p>
+            <w:pPr>
+              <w:rPr>
+                <w:lang w:val="en-US"/>
+              </w:rPr>
+            </w:pPr>
+            <w:r>
+              <w:rPr>
+                <w:lang w:val="en-US"/>
+              </w:rPr>
+              <w:t xml:space="preserve">    X</w:t>
+            </w:r>
+          </w:p>
         </w:tc>
         <w:tc>
           <w:tcPr>
             <w:tcW w:w="7790" w:type="dxa"/>
           </w:tcPr>
           <w:p>
-            <w:r>
-              <w:t>El cliente me ha contado los planes de migración de servidores</w:t>
-            </w:r>
-          </w:p>
-          <w:p>
-            <w:r>
-              <w:t>departamentales a un centro de datos centralizado.</w:t>
+            <w:pPr>
+              <w:rPr>
+                <w:lang w:val="en-US"/>
+              </w:rPr>
+            </w:pPr>
+            <w:r>
+              <w:rPr>
+                <w:lang w:val="en-US"/>
+              </w:rPr>
+              <w:t>The client has told m</w:t>
+            </w:r>
+            <w:r>
+              <w:rPr>
+                <w:lang w:val="en-US"/>
+              </w:rPr>
+              <w:t>e about the migration plans on the department’s servers to a centralized data center.</w:t>
             </w:r>
           </w:p>
         </w:tc>
@@ -1723,20 +2243,41 @@
           <w:tcPr>
             <w:tcW w:w="704" w:type="dxa"/>
           </w:tcPr>
-          <w:p/>
+          <w:p>
+            <w:pPr>
+              <w:rPr>
+                <w:lang w:val="en-US"/>
+              </w:rPr>
+            </w:pPr>
+            <w:r>
+              <w:rPr>
+                <w:lang w:val="en-US"/>
+              </w:rPr>
+              <w:t xml:space="preserve">    X</w:t>
+            </w:r>
+          </w:p>
         </w:tc>
         <w:tc>
           <w:tcPr>
             <w:tcW w:w="7790" w:type="dxa"/>
           </w:tcPr>
           <w:p>
-            <w:r>
-              <w:t>El cliente me ha contado los planes sobre integrar los datos</w:t>
-            </w:r>
-          </w:p>
-          <w:p>
-            <w:r>
-              <w:t>almacenados en mainframes antiguos dentro de la red de la empresa.</w:t>
+            <w:pPr>
+              <w:rPr>
+                <w:lang w:val="en-US"/>
+              </w:rPr>
+            </w:pPr>
+            <w:r>
+              <w:rPr>
+                <w:lang w:val="en-US"/>
+              </w:rPr>
+              <w:t>The client has told me about its plans to i</w:t>
+            </w:r>
+            <w:r>
+              <w:rPr>
+                <w:lang w:val="en-US"/>
+              </w:rPr>
+              <w:t>ntegrate old data stored in old mainframes in the business network.</w:t>
             </w:r>
           </w:p>
         </w:tc>
@@ -1746,27 +2287,41 @@
           <w:tcPr>
             <w:tcW w:w="704" w:type="dxa"/>
           </w:tcPr>
-          <w:p/>
+          <w:p>
+            <w:pPr>
+              <w:rPr>
+                <w:lang w:val="en-US"/>
+              </w:rPr>
+            </w:pPr>
+            <w:r>
+              <w:rPr>
+                <w:lang w:val="en-US"/>
+              </w:rPr>
+              <w:t xml:space="preserve">    X</w:t>
+            </w:r>
+          </w:p>
         </w:tc>
         <w:tc>
           <w:tcPr>
             <w:tcW w:w="7790" w:type="dxa"/>
           </w:tcPr>
           <w:p>
-            <w:r>
-              <w:t>El cliente me ha contado los planes sobre implementar una extranet</w:t>
-            </w:r>
-          </w:p>
-          <w:p>
-            <w:r>
-              <w:lastRenderedPageBreak/>
-              <w:t xml:space="preserve">para comunicarse con socios u </w:t>
-            </w:r>
-            <w:r>
-              <w:t>otras</w:t>
-            </w:r>
-            <w:r>
-              <w:t xml:space="preserve"> compañías.</w:t>
+            <w:pPr>
+              <w:rPr>
+                <w:lang w:val="en-US"/>
+              </w:rPr>
+            </w:pPr>
+            <w:r>
+              <w:rPr>
+                <w:lang w:val="en-US"/>
+              </w:rPr>
+              <w:t>The client has told m</w:t>
+            </w:r>
+            <w:r>
+              <w:rPr>
+                <w:lang w:val="en-US"/>
+              </w:rPr>
+              <w:t>e about its plans to implement an extranet in order to communicate with other companies.</w:t>
             </w:r>
           </w:p>
         </w:tc>
@@ -1776,20 +2331,41 @@
           <w:tcPr>
             <w:tcW w:w="704" w:type="dxa"/>
           </w:tcPr>
-          <w:p/>
+          <w:p>
+            <w:pPr>
+              <w:rPr>
+                <w:lang w:val="en-US"/>
+              </w:rPr>
+            </w:pPr>
+          </w:p>
         </w:tc>
         <w:tc>
           <w:tcPr>
             <w:tcW w:w="7790" w:type="dxa"/>
           </w:tcPr>
           <w:p>
-            <w:r>
-              <w:t>He documentado el objetivo de disponibilidad de la red en tiempo de y/</w:t>
-            </w:r>
-          </w:p>
-          <w:p>
-            <w:r>
-              <w:t>o MTBF y MTTR.</w:t>
+            <w:pPr>
+              <w:rPr>
+                <w:lang w:val="en-US"/>
+              </w:rPr>
+            </w:pPr>
+            <w:r>
+              <w:rPr>
+                <w:lang w:val="en-US"/>
+              </w:rPr>
+              <w:t>I</w:t>
+            </w:r>
+            <w:r>
+              <w:rPr>
+                <w:lang w:val="en-US"/>
+              </w:rPr>
+              <w:t xml:space="preserve"> have documented the o</w:t>
+            </w:r>
+            <w:r>
+              <w:rPr>
+                <w:lang w:val="en-US"/>
+              </w:rPr>
+              <w:t>bjectives network uptime in a timescale and its MTBF and MTTR.</w:t>
             </w:r>
           </w:p>
         </w:tc>
@@ -1799,15 +2375,47 @@
           <w:tcPr>
             <w:tcW w:w="704" w:type="dxa"/>
           </w:tcPr>
-          <w:p/>
+          <w:p>
+            <w:pPr>
+              <w:rPr>
+                <w:lang w:val="en-US"/>
+              </w:rPr>
+            </w:pPr>
+            <w:r>
+              <w:rPr>
+                <w:lang w:val="en-US"/>
+              </w:rPr>
+              <w:t xml:space="preserve">    X</w:t>
+            </w:r>
+          </w:p>
         </w:tc>
         <w:tc>
           <w:tcPr>
             <w:tcW w:w="7790" w:type="dxa"/>
           </w:tcPr>
           <w:p>
-            <w:r>
-              <w:t>He documentado los objetivos de utilización máxima media de la red.</w:t>
+            <w:pPr>
+              <w:rPr>
+                <w:lang w:val="en-US"/>
+              </w:rPr>
+            </w:pPr>
+            <w:r>
+              <w:rPr>
+                <w:lang w:val="en-US"/>
+              </w:rPr>
+              <w:t xml:space="preserve">I have documented the networks </w:t>
+            </w:r>
+            <w:r>
+              <w:rPr>
+                <w:lang w:val="en-US"/>
+              </w:rPr>
+              <w:t>maximum</w:t>
+            </w:r>
+            <w:r>
+              <w:rPr>
+                <w:lang w:val="en-US"/>
+              </w:rPr>
+              <w:t xml:space="preserve"> use objectives.</w:t>
             </w:r>
           </w:p>
         </w:tc>
@@ -1817,15 +2425,53 @@
           <w:tcPr>
             <w:tcW w:w="704" w:type="dxa"/>
           </w:tcPr>
-          <w:p/>
+          <w:p>
+            <w:pPr>
+              <w:rPr>
+                <w:lang w:val="en-US"/>
+              </w:rPr>
+            </w:pPr>
+            <w:r>
+              <w:rPr>
+                <w:lang w:val="en-US"/>
+              </w:rPr>
+              <w:t xml:space="preserve">    X</w:t>
+            </w:r>
+          </w:p>
         </w:tc>
         <w:tc>
           <w:tcPr>
             <w:tcW w:w="7790" w:type="dxa"/>
           </w:tcPr>
           <w:p>
-            <w:r>
-              <w:t>He documentado los objetivos de tasa de transferencia de la red.</w:t>
+            <w:pPr>
+              <w:rPr>
+                <w:lang w:val="en-US"/>
+              </w:rPr>
+            </w:pPr>
+            <w:r>
+              <w:rPr>
+                <w:lang w:val="en-US"/>
+              </w:rPr>
+              <w:t>I have documented</w:t>
+            </w:r>
+            <w:r>
+              <w:rPr>
+                <w:lang w:val="en-US"/>
+              </w:rPr>
+              <w:t xml:space="preserve"> the objectives involving</w:t>
+            </w:r>
+            <w:r>
+              <w:rPr>
+                <w:lang w:val="en-US"/>
+              </w:rPr>
+              <w:t xml:space="preserve"> the ratio of data transference of t</w:t>
+            </w:r>
+            <w:r>
+              <w:rPr>
+                <w:lang w:val="en-US"/>
+              </w:rPr>
+              <w:t>he network.</w:t>
             </w:r>
           </w:p>
         </w:tc>
@@ -1835,20 +2481,53 @@
           <w:tcPr>
             <w:tcW w:w="704" w:type="dxa"/>
           </w:tcPr>
-          <w:p/>
+          <w:p>
+            <w:pPr>
+              <w:rPr>
+                <w:lang w:val="en-US"/>
+              </w:rPr>
+            </w:pPr>
+            <w:r>
+              <w:rPr>
+                <w:lang w:val="en-US"/>
+              </w:rPr>
+              <w:t xml:space="preserve">    X</w:t>
+            </w:r>
+          </w:p>
         </w:tc>
         <w:tc>
           <w:tcPr>
             <w:tcW w:w="7790" w:type="dxa"/>
           </w:tcPr>
           <w:p>
-            <w:r>
-              <w:t>He documentado los objetivos de tasa de paquetes por segundo en los</w:t>
-            </w:r>
-          </w:p>
-          <w:p>
-            <w:r>
-              <w:t>dispositivos de interconexión de red.</w:t>
+            <w:pPr>
+              <w:rPr>
+                <w:lang w:val="en-US"/>
+              </w:rPr>
+            </w:pPr>
+            <w:r>
+              <w:rPr>
+                <w:lang w:val="en-US"/>
+              </w:rPr>
+              <w:t>I have documented the o</w:t>
+            </w:r>
+            <w:r>
+              <w:rPr>
+                <w:lang w:val="en-US"/>
+              </w:rPr>
+              <w:t xml:space="preserve">bjectives related to </w:t>
+            </w:r>
+            <w:r>
+              <w:rPr>
+                <w:lang w:val="en-US"/>
+              </w:rPr>
+              <w:t>packets</w:t>
+            </w:r>
+            <w:r>
+              <w:rPr>
+                <w:lang w:val="en-US"/>
+              </w:rPr>
+              <w:t xml:space="preserve"> send per second in the network’s interconnection devices.</w:t>
             </w:r>
           </w:p>
         </w:tc>
@@ -1858,15 +2537,41 @@
           <w:tcPr>
             <w:tcW w:w="704" w:type="dxa"/>
           </w:tcPr>
-          <w:p/>
+          <w:p>
+            <w:pPr>
+              <w:rPr>
+                <w:lang w:val="en-US"/>
+              </w:rPr>
+            </w:pPr>
+            <w:r>
+              <w:rPr>
+                <w:lang w:val="en-US"/>
+              </w:rPr>
+              <w:t xml:space="preserve">    X</w:t>
+            </w:r>
+          </w:p>
         </w:tc>
         <w:tc>
           <w:tcPr>
             <w:tcW w:w="7790" w:type="dxa"/>
           </w:tcPr>
           <w:p>
-            <w:r>
-              <w:t>He documentado los objetivos de precisión y tasa de error aceptable.</w:t>
+            <w:pPr>
+              <w:rPr>
+                <w:lang w:val="en-US"/>
+              </w:rPr>
+            </w:pPr>
+            <w:r>
+              <w:rPr>
+                <w:lang w:val="en-US"/>
+              </w:rPr>
+              <w:t>I have documented the objectives relating to acceptable error r</w:t>
+            </w:r>
+            <w:r>
+              <w:rPr>
+                <w:lang w:val="en-US"/>
+              </w:rPr>
+              <w:t>atio and precision.</w:t>
             </w:r>
           </w:p>
         </w:tc>
@@ -1876,20 +2581,35 @@
           <w:tcPr>
             <w:tcW w:w="704" w:type="dxa"/>
           </w:tcPr>
-          <w:p/>
+          <w:p>
+            <w:pPr>
+              <w:rPr>
+                <w:lang w:val="en-US"/>
+              </w:rPr>
+            </w:pPr>
+          </w:p>
         </w:tc>
         <w:tc>
           <w:tcPr>
             <w:tcW w:w="7790" w:type="dxa"/>
           </w:tcPr>
           <w:p>
-            <w:r>
-              <w:t>He discutido con el cliente la importancia de usar tramas grandes para</w:t>
-            </w:r>
-          </w:p>
-          <w:p>
-            <w:r>
-              <w:t>maximizar la eficiencia.</w:t>
+            <w:pPr>
+              <w:rPr>
+                <w:lang w:val="en-US"/>
+              </w:rPr>
+            </w:pPr>
+            <w:r>
+              <w:rPr>
+                <w:lang w:val="en-US"/>
+              </w:rPr>
+              <w:t>I have discussed with t</w:t>
+            </w:r>
+            <w:r>
+              <w:rPr>
+                <w:lang w:val="en-US"/>
+              </w:rPr>
+              <w:t>he client about the importance of utilizing large wefts in order to maximize efficiency.</w:t>
             </w:r>
           </w:p>
         </w:tc>
@@ -1899,20 +2619,35 @@
           <w:tcPr>
             <w:tcW w:w="704" w:type="dxa"/>
           </w:tcPr>
-          <w:p/>
+          <w:p>
+            <w:pPr>
+              <w:rPr>
+                <w:lang w:val="en-US"/>
+              </w:rPr>
+            </w:pPr>
+          </w:p>
         </w:tc>
         <w:tc>
           <w:tcPr>
             <w:tcW w:w="7790" w:type="dxa"/>
           </w:tcPr>
           <w:p>
-            <w:r>
-              <w:t>He discutido con el cliente las decisiones de compromiso asociados</w:t>
-            </w:r>
-          </w:p>
-          <w:p>
-            <w:r>
-              <w:t>con tamaños de trama grandes, y el retardo de serialización.</w:t>
+            <w:pPr>
+              <w:rPr>
+                <w:lang w:val="en-US"/>
+              </w:rPr>
+            </w:pPr>
+            <w:r>
+              <w:rPr>
+                <w:lang w:val="en-US"/>
+              </w:rPr>
+              <w:t>I have discussed with t</w:t>
+            </w:r>
+            <w:r>
+              <w:rPr>
+                <w:lang w:val="en-US"/>
+              </w:rPr>
+              <w:t>he client the decision and compromises related to the use of large wefts and delay serialization.</w:t>
             </w:r>
           </w:p>
         </w:tc>
@@ -1922,20 +2657,41 @@
           <w:tcPr>
             <w:tcW w:w="704" w:type="dxa"/>
           </w:tcPr>
-          <w:p/>
+          <w:p>
+            <w:pPr>
+              <w:rPr>
+                <w:lang w:val="en-US"/>
+              </w:rPr>
+            </w:pPr>
+            <w:r>
+              <w:rPr>
+                <w:lang w:val="en-US"/>
+              </w:rPr>
+              <w:t xml:space="preserve">    X</w:t>
+            </w:r>
+          </w:p>
         </w:tc>
         <w:tc>
           <w:tcPr>
             <w:tcW w:w="7790" w:type="dxa"/>
           </w:tcPr>
           <w:p>
-            <w:r>
-              <w:t>He identificado las aplicaciones que requieren un tiempo de respuesta</w:t>
-            </w:r>
-          </w:p>
-          <w:p>
-            <w:r>
-              <w:t>más restrictivo que el estándar o inferiores a 100ms.</w:t>
+            <w:pPr>
+              <w:rPr>
+                <w:lang w:val="en-US"/>
+              </w:rPr>
+            </w:pPr>
+            <w:r>
+              <w:rPr>
+                <w:lang w:val="en-US"/>
+              </w:rPr>
+              <w:t xml:space="preserve">I have identified the </w:t>
+            </w:r>
+            <w:r>
+              <w:rPr>
+                <w:lang w:val="en-US"/>
+              </w:rPr>
+              <w:t>apps that require a stricter response time than standard apps or even lower than 100ms.</w:t>
             </w:r>
           </w:p>
         </w:tc>
@@ -1945,15 +2701,41 @@
           <w:tcPr>
             <w:tcW w:w="704" w:type="dxa"/>
           </w:tcPr>
-          <w:p/>
+          <w:p>
+            <w:pPr>
+              <w:rPr>
+                <w:lang w:val="en-US"/>
+              </w:rPr>
+            </w:pPr>
+            <w:r>
+              <w:rPr>
+                <w:lang w:val="en-US"/>
+              </w:rPr>
+              <w:t xml:space="preserve">    X</w:t>
+            </w:r>
+          </w:p>
         </w:tc>
         <w:tc>
           <w:tcPr>
             <w:tcW w:w="7790" w:type="dxa"/>
           </w:tcPr>
           <w:p>
-            <w:r>
-              <w:t>He discutido con el cliente los riesgos de seguridad y los requisitos.</w:t>
+            <w:pPr>
+              <w:rPr>
+                <w:lang w:val="en-US"/>
+              </w:rPr>
+            </w:pPr>
+            <w:r>
+              <w:rPr>
+                <w:lang w:val="en-US"/>
+              </w:rPr>
+              <w:t>I have discussed with the client security risks and r</w:t>
+            </w:r>
+            <w:r>
+              <w:rPr>
+                <w:lang w:val="en-US"/>
+              </w:rPr>
+              <w:t>equirements.</w:t>
             </w:r>
           </w:p>
         </w:tc>
@@ -1963,20 +2745,41 @@
           <w:tcPr>
             <w:tcW w:w="704" w:type="dxa"/>
           </w:tcPr>
-          <w:p/>
+          <w:p>
+            <w:pPr>
+              <w:rPr>
+                <w:lang w:val="en-US"/>
+              </w:rPr>
+            </w:pPr>
+            <w:r>
+              <w:rPr>
+                <w:lang w:val="en-US"/>
+              </w:rPr>
+              <w:t xml:space="preserve">    X</w:t>
+            </w:r>
+          </w:p>
         </w:tc>
         <w:tc>
           <w:tcPr>
             <w:tcW w:w="7790" w:type="dxa"/>
           </w:tcPr>
           <w:p>
-            <w:r>
-              <w:t>He obtenido los requisitos de gestión de la red, incluyendo las metas de</w:t>
-            </w:r>
-          </w:p>
-          <w:p>
-            <w:r>
-              <w:t>rendimiento, fallo, configuración seguridad y gestión de contabilidad.</w:t>
+            <w:pPr>
+              <w:rPr>
+                <w:lang w:val="en-US"/>
+              </w:rPr>
+            </w:pPr>
+            <w:r>
+              <w:rPr>
+                <w:lang w:val="en-US"/>
+              </w:rPr>
+              <w:t>I have obtained the requirements involved in the network’s m</w:t>
+            </w:r>
+            <w:r>
+              <w:rPr>
+                <w:lang w:val="en-US"/>
+              </w:rPr>
+              <w:t>anagement, including the performance goals, failure, security configuration and accounting management.</w:t>
             </w:r>
           </w:p>
         </w:tc>
@@ -1986,21 +2789,41 @@
           <w:tcPr>
             <w:tcW w:w="704" w:type="dxa"/>
           </w:tcPr>
-          <w:p/>
+          <w:p>
+            <w:pPr>
+              <w:rPr>
+                <w:lang w:val="en-US"/>
+              </w:rPr>
+            </w:pPr>
+          </w:p>
         </w:tc>
         <w:tc>
           <w:tcPr>
             <w:tcW w:w="7790" w:type="dxa"/>
           </w:tcPr>
           <w:p>
-            <w:r>
-              <w:t>He actualizado el diagrama de aplicaciones de red para incluir los</w:t>
-            </w:r>
-            <w:r>
-              <w:t xml:space="preserve"> o</w:t>
-            </w:r>
-            <w:r>
-              <w:t>bjetivos técnicos de las aplicaciones.</w:t>
+            <w:pPr>
+              <w:rPr>
+                <w:lang w:val="en-US"/>
+              </w:rPr>
+            </w:pPr>
+            <w:r>
+              <w:rPr>
+                <w:lang w:val="en-US"/>
+              </w:rPr>
+              <w:t>I have updated the apps network diagram in order to include the technical objectives of the ap</w:t>
+            </w:r>
+            <w:r>
+              <w:rPr>
+                <w:lang w:val="en-US"/>
+              </w:rPr>
+              <w:t>p</w:t>
+            </w:r>
+            <w:r>
+              <w:rPr>
+                <w:lang w:val="en-US"/>
+              </w:rPr>
+              <w:t>s.</w:t>
             </w:r>
           </w:p>
         </w:tc>
@@ -2010,30 +2833,41 @@
           <w:tcPr>
             <w:tcW w:w="704" w:type="dxa"/>
           </w:tcPr>
-          <w:p/>
+          <w:p>
+            <w:pPr>
+              <w:rPr>
+                <w:lang w:val="en-US"/>
+              </w:rPr>
+            </w:pPr>
+            <w:r>
+              <w:rPr>
+                <w:lang w:val="en-US"/>
+              </w:rPr>
+              <w:t xml:space="preserve">    X</w:t>
+            </w:r>
+          </w:p>
         </w:tc>
         <w:tc>
           <w:tcPr>
             <w:tcW w:w="7790" w:type="dxa"/>
           </w:tcPr>
           <w:p>
-            <w:r>
-              <w:t>Junto al cliente, he desarrollado una lista de objetivos de la red,</w:t>
-            </w:r>
-          </w:p>
-          <w:p>
-            <w:r>
-              <w:t>incluyendo tanto objetivos técnicos como de negocio. La lista</w:t>
-            </w:r>
-          </w:p>
-          <w:p>
-            <w:r>
-              <w:t>comienza con un objetivo general e incluye el resto de las metas en</w:t>
-            </w:r>
-          </w:p>
-          <w:p>
-            <w:r>
-              <w:t>orden de prioridad. Se han marcado las metas críticas.</w:t>
+            <w:pPr>
+              <w:rPr>
+                <w:lang w:val="en-US"/>
+              </w:rPr>
+            </w:pPr>
+            <w:r>
+              <w:rPr>
+                <w:lang w:val="en-US"/>
+              </w:rPr>
+              <w:t>With the client, I h</w:t>
+            </w:r>
+            <w:r>
+              <w:rPr>
+                <w:lang w:val="en-US"/>
+              </w:rPr>
+              <w:t>ave developed a list of network objectives, including both technical objectives and business objectives. The list starts with a general objective and includes the rest of goals ordered by priority. All critical goals have been highlighted.</w:t>
             </w:r>
           </w:p>
         </w:tc>
@@ -2043,17 +2877,35 @@
           <w:tcPr>
             <w:tcW w:w="704" w:type="dxa"/>
           </w:tcPr>
-          <w:p/>
+          <w:p>
+            <w:pPr>
+              <w:rPr>
+                <w:lang w:val="en-US"/>
+              </w:rPr>
+            </w:pPr>
+          </w:p>
         </w:tc>
         <w:tc>
           <w:tcPr>
             <w:tcW w:w="7790" w:type="dxa"/>
           </w:tcPr>
-          <w:p/>
+          <w:p>
+            <w:pPr>
+              <w:rPr>
+                <w:lang w:val="en-US"/>
+              </w:rPr>
+            </w:pPr>
+          </w:p>
         </w:tc>
       </w:tr>
     </w:tbl>
-    <w:p/>
+    <w:p>
+      <w:pPr>
+        <w:rPr>
+          <w:lang w:val="en-US"/>
+        </w:rPr>
+      </w:pPr>
+    </w:p>
     <w:p>
       <w:pPr>
         <w:pStyle w:val="Ttulo2"/>
@@ -2150,19 +3002,7 @@
               <w:rPr>
                 <w:lang w:val="en-GB"/>
               </w:rPr>
-              <w:t xml:space="preserve">QPath </w:t>
-            </w:r>
-            <w:r>
-              <w:rPr>
-                <w:lang w:val="en-GB"/>
-              </w:rPr>
-              <w:t>Telepathology network</w:t>
-            </w:r>
-            <w:r>
-              <w:rPr>
-                <w:lang w:val="en-GB"/>
-              </w:rPr>
-              <w:t xml:space="preserve"> will be able to tackle real time image viewing.</w:t>
+              <w:t>The telepathology lab must end up with a network strong enough to withstand high cost data sharing between itself and other companies in an extranet.</w:t>
             </w:r>
           </w:p>
         </w:tc>
@@ -2180,7 +3020,7 @@
               <w:rPr>
                 <w:lang w:val="en-GB"/>
               </w:rPr>
-              <w:t>QPath service should not be interrupted.</w:t>
+              <w:t>Extranet setup between associate companies could be implemented.</w:t>
             </w:r>
           </w:p>
         </w:tc>
@@ -2198,9 +3038,94 @@
               <w:rPr>
                 <w:lang w:val="en-GB"/>
               </w:rPr>
+              <w:t>This is a critical goal.</w:t>
+            </w:r>
+          </w:p>
+        </w:tc>
+      </w:tr>
+      <w:tr>
+        <w:tc>
+          <w:tcPr>
+            <w:tcW w:w="2831" w:type="dxa"/>
+          </w:tcPr>
+          <w:p>
+            <w:pPr>
+              <w:rPr>
+                <w:lang w:val="en-GB"/>
+              </w:rPr>
+            </w:pPr>
+            <w:proofErr w:type="spellStart"/>
+            <w:r>
+              <w:rPr>
+                <w:lang w:val="en-GB"/>
+              </w:rPr>
+              <w:t>QPath</w:t>
+            </w:r>
+            <w:proofErr w:type="spellEnd"/>
+            <w:r>
+              <w:rPr>
+                <w:lang w:val="en-GB"/>
+              </w:rPr>
+              <w:t xml:space="preserve"> Telepathology network will be able to tackle real time image viewing.</w:t>
+            </w:r>
+          </w:p>
+        </w:tc>
+        <w:tc>
+          <w:tcPr>
+            <w:tcW w:w="2831" w:type="dxa"/>
+          </w:tcPr>
+          <w:p>
+            <w:pPr>
+              <w:rPr>
+                <w:lang w:val="en-GB"/>
+              </w:rPr>
+            </w:pPr>
+            <w:proofErr w:type="spellStart"/>
+            <w:r>
+              <w:rPr>
+                <w:lang w:val="en-GB"/>
+              </w:rPr>
+              <w:t>QPath</w:t>
+            </w:r>
+            <w:proofErr w:type="spellEnd"/>
+            <w:r>
+              <w:rPr>
+                <w:lang w:val="en-GB"/>
+              </w:rPr>
+              <w:t xml:space="preserve"> service should not be interrupted.</w:t>
+            </w:r>
+          </w:p>
+        </w:tc>
+        <w:tc>
+          <w:tcPr>
+            <w:tcW w:w="2832" w:type="dxa"/>
+          </w:tcPr>
+          <w:p>
+            <w:pPr>
+              <w:rPr>
+                <w:lang w:val="en-GB"/>
+              </w:rPr>
+            </w:pPr>
+            <w:r>
+              <w:rPr>
+                <w:lang w:val="en-GB"/>
+              </w:rPr>
               <w:t>It could use fibre optic cable.</w:t>
             </w:r>
           </w:p>
+          <w:p>
+            <w:pPr>
+              <w:rPr>
+                <w:lang w:val="en-GB"/>
+              </w:rPr>
+            </w:pPr>
+            <w:r>
+              <w:rPr>
+                <w:lang w:val="en-GB"/>
+              </w:rPr>
+              <w:t>This is a critical goal.</w:t>
+            </w:r>
+          </w:p>
         </w:tc>
       </w:tr>
       <w:tr>
@@ -2258,6 +3183,84 @@
                 <w:lang w:val="en-GB"/>
               </w:rPr>
             </w:pPr>
+            <w:r>
+              <w:rPr>
+                <w:lang w:val="en-GB"/>
+              </w:rPr>
+              <w:t xml:space="preserve">All network must be controllable by the IT branch </w:t>
+            </w:r>
+            <w:r>
+              <w:rPr>
+                <w:lang w:val="en-GB"/>
+              </w:rPr>
+              <w:lastRenderedPageBreak/>
+              <w:t>and easily accessible to them.</w:t>
+            </w:r>
+          </w:p>
+        </w:tc>
+        <w:tc>
+          <w:tcPr>
+            <w:tcW w:w="2831" w:type="dxa"/>
+          </w:tcPr>
+          <w:p>
+            <w:pPr>
+              <w:rPr>
+                <w:lang w:val="en-GB"/>
+              </w:rPr>
+            </w:pPr>
+            <w:r>
+              <w:rPr>
+                <w:lang w:val="en-GB"/>
+              </w:rPr>
+              <w:lastRenderedPageBreak/>
+              <w:t xml:space="preserve">They require to reset all computers each week in </w:t>
+            </w:r>
+            <w:r>
+              <w:rPr>
+                <w:lang w:val="en-GB"/>
+              </w:rPr>
+              <w:lastRenderedPageBreak/>
+              <w:t xml:space="preserve">order to avoid possible problems. </w:t>
+            </w:r>
+          </w:p>
+        </w:tc>
+        <w:tc>
+          <w:tcPr>
+            <w:tcW w:w="2832" w:type="dxa"/>
+          </w:tcPr>
+          <w:p>
+            <w:pPr>
+              <w:rPr>
+                <w:lang w:val="en-GB"/>
+              </w:rPr>
+            </w:pPr>
+            <w:r>
+              <w:rPr>
+                <w:lang w:val="en-GB"/>
+              </w:rPr>
+              <w:lastRenderedPageBreak/>
+              <w:t>Keep in touch with IT chief in order to better facilitate this part.</w:t>
+            </w:r>
+          </w:p>
+        </w:tc>
+      </w:tr>
+      <w:tr>
+        <w:tc>
+          <w:tcPr>
+            <w:tcW w:w="2831" w:type="dxa"/>
+          </w:tcPr>
+          <w:p>
+            <w:pPr>
+              <w:rPr>
+                <w:lang w:val="en-GB"/>
+              </w:rPr>
+            </w:pPr>
+            <w:r>
+              <w:rPr>
+                <w:lang w:val="en-GB"/>
+              </w:rPr>
+              <w:t>Access to physical switches or data farm might have to be consulted with IT chief.</w:t>
+            </w:r>
           </w:p>
         </w:tc>
         <w:tc>
@@ -2579,7 +3582,6 @@
               <w:rPr>
                 <w:lang w:val="en-GB"/>
               </w:rPr>
-              <w:lastRenderedPageBreak/>
               <w:t>There will be a service migration in 2 months</w:t>
             </w:r>
             <w:r>
@@ -3004,6 +4006,12 @@
                 <w:lang w:val="en-GB"/>
               </w:rPr>
             </w:pPr>
+            <w:r>
+              <w:rPr>
+                <w:lang w:val="en-GB"/>
+              </w:rPr>
+              <w:t>Intranet network in order to communicate with it could be integrated or a direct link.</w:t>
+            </w:r>
           </w:p>
         </w:tc>
         <w:tc>
@@ -3048,6 +4056,56 @@
                 <w:lang w:val="en-GB"/>
               </w:rPr>
             </w:pPr>
+          </w:p>
+        </w:tc>
+        <w:tc>
+          <w:tcPr>
+            <w:tcW w:w="2832" w:type="dxa"/>
+          </w:tcPr>
+          <w:p>
+            <w:pPr>
+              <w:rPr>
+                <w:lang w:val="en-GB"/>
+              </w:rPr>
+            </w:pPr>
+          </w:p>
+        </w:tc>
+      </w:tr>
+      <w:tr>
+        <w:tc>
+          <w:tcPr>
+            <w:tcW w:w="2831" w:type="dxa"/>
+          </w:tcPr>
+          <w:p>
+            <w:pPr>
+              <w:rPr>
+                <w:lang w:val="en-GB"/>
+              </w:rPr>
+            </w:pPr>
+            <w:r>
+              <w:rPr>
+                <w:lang w:val="en-GB"/>
+              </w:rPr>
+              <w:t>Most users of the current system are not aware of the systems use.</w:t>
+            </w:r>
+          </w:p>
+        </w:tc>
+        <w:tc>
+          <w:tcPr>
+            <w:tcW w:w="2831" w:type="dxa"/>
+          </w:tcPr>
+          <w:p>
+            <w:pPr>
+              <w:rPr>
+                <w:lang w:val="en-GB"/>
+              </w:rPr>
+            </w:pPr>
+            <w:r>
+              <w:rPr>
+                <w:lang w:val="en-GB"/>
+              </w:rPr>
+              <w:t>The need to impart teaching courses on the networks to be deployed and its use might need to be done to department users.</w:t>
+            </w:r>
           </w:p>
         </w:tc>
         <w:tc>
@@ -3082,6 +4140,7 @@
         <w:rPr>
           <w:lang w:val="en-GB"/>
         </w:rPr>
+        <w:lastRenderedPageBreak/>
         <w:t>Technical restrictions</w:t>
       </w:r>
     </w:p>
@@ -3226,11 +4285,19 @@
               </w:rPr>
               <w:t xml:space="preserve">Telepathology </w:t>
             </w:r>
-            <w:r>
-              <w:rPr>
-                <w:lang w:val="en-GB"/>
-              </w:rPr>
-              <w:t xml:space="preserve">QPath </w:t>
+            <w:proofErr w:type="spellStart"/>
+            <w:r>
+              <w:rPr>
+                <w:lang w:val="en-GB"/>
+              </w:rPr>
+              <w:t>QPath</w:t>
+            </w:r>
+            <w:proofErr w:type="spellEnd"/>
+            <w:r>
+              <w:rPr>
+                <w:lang w:val="en-GB"/>
+              </w:rPr>
+              <w:t xml:space="preserve"> </w:t>
             </w:r>
             <w:r>
               <w:rPr>
@@ -3300,12 +4367,14 @@
               </w:rPr>
               <w:t xml:space="preserve">Apps installed must be compatible with Windows 7 and </w:t>
             </w:r>
+            <w:proofErr w:type="spellStart"/>
             <w:r>
               <w:rPr>
                 <w:lang w:val="en-GB"/>
               </w:rPr>
               <w:t>libreOffice</w:t>
             </w:r>
+            <w:proofErr w:type="spellEnd"/>
             <w:r>
               <w:rPr>
                 <w:lang w:val="en-GB"/>
@@ -3450,8 +4519,6 @@
                 <w:lang w:val="en-GB"/>
               </w:rPr>
             </w:pPr>
-            <w:bookmarkStart w:id="1" w:name="_GoBack"/>
-            <w:bookmarkEnd w:id="1"/>
             <w:r>
               <w:rPr>
                 <w:lang w:val="en-GB"/>
@@ -3500,8 +4567,52 @@
               <w:rPr>
                 <w:lang w:val="en-GB"/>
               </w:rPr>
-              <w:t>Switch bought must have a minimum of 8 access ports,</w:t>
-            </w:r>
+              <w:t>Switch bought must have a minimum of 8 access ports</w:t>
+            </w:r>
+            <w:r>
+              <w:rPr>
+                <w:lang w:val="en-GB"/>
+              </w:rPr>
+              <w:t>.</w:t>
+            </w:r>
+          </w:p>
+        </w:tc>
+        <w:tc>
+          <w:tcPr>
+            <w:tcW w:w="2831" w:type="dxa"/>
+          </w:tcPr>
+          <w:p>
+            <w:pPr>
+              <w:rPr>
+                <w:lang w:val="en-GB"/>
+              </w:rPr>
+            </w:pPr>
+          </w:p>
+        </w:tc>
+        <w:tc>
+          <w:tcPr>
+            <w:tcW w:w="2832" w:type="dxa"/>
+          </w:tcPr>
+          <w:p>
+            <w:pPr>
+              <w:rPr>
+                <w:lang w:val="en-GB"/>
+              </w:rPr>
+            </w:pPr>
+          </w:p>
+        </w:tc>
+      </w:tr>
+      <w:tr>
+        <w:tc>
+          <w:tcPr>
+            <w:tcW w:w="2831" w:type="dxa"/>
+          </w:tcPr>
+          <w:p>
+            <w:pPr>
+              <w:rPr>
+                <w:lang w:val="en-GB"/>
+              </w:rPr>
+            </w:pPr>
           </w:p>
         </w:tc>
         <w:tc>
@@ -3548,7 +4659,6 @@
         <w:rPr>
           <w:lang w:val="en-GB"/>
         </w:rPr>
-        <w:lastRenderedPageBreak/>
         <w:t>Network apps analysis</w:t>
       </w:r>
     </w:p>
@@ -3805,12 +4915,15 @@
                 <w:lang w:val="en-GB"/>
               </w:rPr>
             </w:pPr>
+            <w:bookmarkStart w:id="1" w:name="_Hlk31559026"/>
+            <w:proofErr w:type="spellStart"/>
             <w:r>
               <w:rPr>
                 <w:lang w:val="en-GB"/>
               </w:rPr>
               <w:t>libreOffice</w:t>
             </w:r>
+            <w:proofErr w:type="spellEnd"/>
           </w:p>
         </w:tc>
         <w:tc>
@@ -4129,12 +5242,14 @@
                 <w:lang w:val="en-GB"/>
               </w:rPr>
             </w:pPr>
+            <w:proofErr w:type="spellStart"/>
             <w:r>
               <w:rPr>
                 <w:lang w:val="en-GB"/>
               </w:rPr>
               <w:t>WakeOnLan</w:t>
             </w:r>
+            <w:proofErr w:type="spellEnd"/>
           </w:p>
         </w:tc>
         <w:tc>
@@ -4239,12 +5354,14 @@
                 <w:lang w:val="en-GB"/>
               </w:rPr>
             </w:pPr>
+            <w:proofErr w:type="spellStart"/>
             <w:r>
               <w:rPr>
                 <w:lang w:val="en-GB"/>
               </w:rPr>
               <w:t>Rembo</w:t>
             </w:r>
+            <w:proofErr w:type="spellEnd"/>
           </w:p>
         </w:tc>
         <w:tc>
@@ -4371,7 +5488,14 @@
               <w:rPr>
                 <w:lang w:val="en-GB"/>
               </w:rPr>
-              <w:t>Used for clinical records and radiography</w:t>
+              <w:t xml:space="preserve">Used for clinical records </w:t>
+            </w:r>
+            <w:r>
+              <w:rPr>
+                <w:lang w:val="en-GB"/>
+              </w:rPr>
+              <w:lastRenderedPageBreak/>
+              <w:t>and radiography</w:t>
             </w:r>
           </w:p>
         </w:tc>
@@ -4389,6 +5513,7 @@
               <w:rPr>
                 <w:lang w:val="en-GB"/>
               </w:rPr>
+              <w:lastRenderedPageBreak/>
               <w:t>No</w:t>
             </w:r>
           </w:p>
@@ -4443,7 +5568,14 @@
               <w:rPr>
                 <w:lang w:val="en-GB"/>
               </w:rPr>
-              <w:t xml:space="preserve">It will almost always be used, since there is a chance the network could fail accessing the company </w:t>
+              <w:t xml:space="preserve">It will almost always be used, since </w:t>
+            </w:r>
+            <w:r>
+              <w:rPr>
+                <w:lang w:val="en-GB"/>
+              </w:rPr>
+              <w:lastRenderedPageBreak/>
+              <w:t xml:space="preserve">there is a chance the network could fail accessing the company </w:t>
             </w:r>
             <w:r>
               <w:rPr>
@@ -4475,6 +5607,7 @@
               <w:rPr>
                 <w:lang w:val="en-GB"/>
               </w:rPr>
+              <w:lastRenderedPageBreak/>
               <w:t>Analysis results app</w:t>
             </w:r>
           </w:p>
@@ -4807,12 +5940,14 @@
                 <w:lang w:val="en-GB"/>
               </w:rPr>
             </w:pPr>
+            <w:proofErr w:type="spellStart"/>
             <w:r>
               <w:rPr>
                 <w:lang w:val="en-GB"/>
               </w:rPr>
               <w:t>QPath</w:t>
             </w:r>
+            <w:proofErr w:type="spellEnd"/>
           </w:p>
         </w:tc>
         <w:tc>
@@ -4829,14 +5964,7 @@
               <w:rPr>
                 <w:lang w:val="en-GB"/>
               </w:rPr>
-              <w:t xml:space="preserve">Real time data transfer app, </w:t>
-            </w:r>
-            <w:r>
-              <w:rPr>
-                <w:lang w:val="en-GB"/>
-              </w:rPr>
-              <w:lastRenderedPageBreak/>
-              <w:t>uses image transfer.</w:t>
+              <w:t>Real time data transfer app, uses image transfer.</w:t>
             </w:r>
           </w:p>
         </w:tc>
@@ -4854,7 +5982,6 @@
               <w:rPr>
                 <w:lang w:val="en-GB"/>
               </w:rPr>
-              <w:lastRenderedPageBreak/>
               <w:t>Yes</w:t>
             </w:r>
           </w:p>
@@ -4909,15 +6036,95 @@
               <w:rPr>
                 <w:lang w:val="en-GB"/>
               </w:rPr>
-              <w:t xml:space="preserve">It will be used in the future, </w:t>
-            </w:r>
-            <w:r>
-              <w:rPr>
-                <w:lang w:val="en-GB"/>
-              </w:rPr>
-              <w:lastRenderedPageBreak/>
-              <w:t>and must have uninterrupted internet access.</w:t>
-            </w:r>
+              <w:t xml:space="preserve">It will be used in the </w:t>
+            </w:r>
+            <w:r>
+              <w:rPr>
+                <w:lang w:val="en-GB"/>
+              </w:rPr>
+              <w:t>future and</w:t>
+            </w:r>
+            <w:r>
+              <w:rPr>
+                <w:lang w:val="en-GB"/>
+              </w:rPr>
+              <w:t xml:space="preserve"> must have uninterrupted internet access.</w:t>
+            </w:r>
+          </w:p>
+        </w:tc>
+      </w:tr>
+      <w:bookmarkEnd w:id="1"/>
+      <w:tr>
+        <w:tc>
+          <w:tcPr>
+            <w:tcW w:w="1415" w:type="dxa"/>
+          </w:tcPr>
+          <w:p>
+            <w:pPr>
+              <w:rPr>
+                <w:lang w:val="en-GB"/>
+              </w:rPr>
+            </w:pPr>
+          </w:p>
+        </w:tc>
+        <w:tc>
+          <w:tcPr>
+            <w:tcW w:w="1415" w:type="dxa"/>
+          </w:tcPr>
+          <w:p>
+            <w:pPr>
+              <w:rPr>
+                <w:lang w:val="en-GB"/>
+              </w:rPr>
+            </w:pPr>
+          </w:p>
+        </w:tc>
+        <w:tc>
+          <w:tcPr>
+            <w:tcW w:w="1416" w:type="dxa"/>
+          </w:tcPr>
+          <w:p>
+            <w:pPr>
+              <w:rPr>
+                <w:lang w:val="en-GB"/>
+              </w:rPr>
+            </w:pPr>
+          </w:p>
+        </w:tc>
+        <w:tc>
+          <w:tcPr>
+            <w:tcW w:w="1416" w:type="dxa"/>
+          </w:tcPr>
+          <w:p>
+            <w:pPr>
+              <w:rPr>
+                <w:lang w:val="en-GB"/>
+              </w:rPr>
+            </w:pPr>
+          </w:p>
+        </w:tc>
+        <w:tc>
+          <w:tcPr>
+            <w:tcW w:w="1416" w:type="dxa"/>
+          </w:tcPr>
+          <w:p>
+            <w:pPr>
+              <w:rPr>
+                <w:lang w:val="en-GB"/>
+              </w:rPr>
+            </w:pPr>
+          </w:p>
+        </w:tc>
+        <w:tc>
+          <w:tcPr>
+            <w:tcW w:w="1416" w:type="dxa"/>
+          </w:tcPr>
+          <w:p>
+            <w:pPr>
+              <w:rPr>
+                <w:lang w:val="en-GB"/>
+              </w:rPr>
+            </w:pPr>
           </w:p>
         </w:tc>
       </w:tr>
@@ -4936,6 +6143,12 @@
           <w:lang w:val="en-GB"/>
         </w:rPr>
       </w:pPr>
+      <w:r>
+        <w:rPr>
+          <w:lang w:val="en-GB"/>
+        </w:rPr>
+        <w:t xml:space="preserve">Table of </w:t>
+      </w:r>
       <w:r>
         <w:rPr>
           <w:lang w:val="en-GB"/>
@@ -5057,6 +6270,14 @@
                 <w:lang w:val="en-GB"/>
               </w:rPr>
             </w:pPr>
+            <w:proofErr w:type="spellStart"/>
+            <w:r>
+              <w:rPr>
+                <w:lang w:val="en-GB"/>
+              </w:rPr>
+              <w:t>libreOffice</w:t>
+            </w:r>
+            <w:proofErr w:type="spellEnd"/>
           </w:p>
         </w:tc>
         <w:tc>
@@ -5119,6 +6340,12 @@
                 <w:lang w:val="en-GB"/>
               </w:rPr>
             </w:pPr>
+            <w:r>
+              <w:rPr>
+                <w:lang w:val="en-GB"/>
+              </w:rPr>
+              <w:t>Windows 7</w:t>
+            </w:r>
           </w:p>
         </w:tc>
         <w:tc>
@@ -5181,6 +6408,494 @@
                 <w:lang w:val="en-GB"/>
               </w:rPr>
             </w:pPr>
+            <w:r>
+              <w:rPr>
+                <w:lang w:val="en-GB"/>
+              </w:rPr>
+              <w:t>Default Browser</w:t>
+            </w:r>
+          </w:p>
+        </w:tc>
+        <w:tc>
+          <w:tcPr>
+            <w:tcW w:w="1699" w:type="dxa"/>
+          </w:tcPr>
+          <w:p>
+            <w:pPr>
+              <w:rPr>
+                <w:lang w:val="en-GB"/>
+              </w:rPr>
+            </w:pPr>
+          </w:p>
+        </w:tc>
+        <w:tc>
+          <w:tcPr>
+            <w:tcW w:w="1699" w:type="dxa"/>
+          </w:tcPr>
+          <w:p>
+            <w:pPr>
+              <w:rPr>
+                <w:lang w:val="en-GB"/>
+              </w:rPr>
+            </w:pPr>
+          </w:p>
+        </w:tc>
+        <w:tc>
+          <w:tcPr>
+            <w:tcW w:w="1699" w:type="dxa"/>
+          </w:tcPr>
+          <w:p>
+            <w:pPr>
+              <w:rPr>
+                <w:lang w:val="en-GB"/>
+              </w:rPr>
+            </w:pPr>
+          </w:p>
+        </w:tc>
+        <w:tc>
+          <w:tcPr>
+            <w:tcW w:w="1699" w:type="dxa"/>
+          </w:tcPr>
+          <w:p>
+            <w:pPr>
+              <w:rPr>
+                <w:lang w:val="en-GB"/>
+              </w:rPr>
+            </w:pPr>
+          </w:p>
+        </w:tc>
+      </w:tr>
+      <w:tr>
+        <w:tc>
+          <w:tcPr>
+            <w:tcW w:w="1698" w:type="dxa"/>
+          </w:tcPr>
+          <w:p>
+            <w:pPr>
+              <w:rPr>
+                <w:lang w:val="en-GB"/>
+              </w:rPr>
+            </w:pPr>
+            <w:proofErr w:type="spellStart"/>
+            <w:r>
+              <w:rPr>
+                <w:lang w:val="en-GB"/>
+              </w:rPr>
+              <w:t>WakeOnLan</w:t>
+            </w:r>
+            <w:proofErr w:type="spellEnd"/>
+          </w:p>
+        </w:tc>
+        <w:tc>
+          <w:tcPr>
+            <w:tcW w:w="1699" w:type="dxa"/>
+          </w:tcPr>
+          <w:p>
+            <w:pPr>
+              <w:rPr>
+                <w:lang w:val="en-GB"/>
+              </w:rPr>
+            </w:pPr>
+          </w:p>
+        </w:tc>
+        <w:tc>
+          <w:tcPr>
+            <w:tcW w:w="1699" w:type="dxa"/>
+          </w:tcPr>
+          <w:p>
+            <w:pPr>
+              <w:rPr>
+                <w:lang w:val="en-GB"/>
+              </w:rPr>
+            </w:pPr>
+          </w:p>
+        </w:tc>
+        <w:tc>
+          <w:tcPr>
+            <w:tcW w:w="1699" w:type="dxa"/>
+          </w:tcPr>
+          <w:p>
+            <w:pPr>
+              <w:rPr>
+                <w:lang w:val="en-GB"/>
+              </w:rPr>
+            </w:pPr>
+          </w:p>
+        </w:tc>
+        <w:tc>
+          <w:tcPr>
+            <w:tcW w:w="1699" w:type="dxa"/>
+          </w:tcPr>
+          <w:p>
+            <w:pPr>
+              <w:rPr>
+                <w:lang w:val="en-GB"/>
+              </w:rPr>
+            </w:pPr>
+          </w:p>
+        </w:tc>
+      </w:tr>
+      <w:tr>
+        <w:tc>
+          <w:tcPr>
+            <w:tcW w:w="1698" w:type="dxa"/>
+          </w:tcPr>
+          <w:p>
+            <w:pPr>
+              <w:rPr>
+                <w:lang w:val="en-GB"/>
+              </w:rPr>
+            </w:pPr>
+            <w:proofErr w:type="spellStart"/>
+            <w:r>
+              <w:rPr>
+                <w:lang w:val="en-GB"/>
+              </w:rPr>
+              <w:t>Rembo</w:t>
+            </w:r>
+            <w:proofErr w:type="spellEnd"/>
+          </w:p>
+        </w:tc>
+        <w:tc>
+          <w:tcPr>
+            <w:tcW w:w="1699" w:type="dxa"/>
+          </w:tcPr>
+          <w:p>
+            <w:pPr>
+              <w:rPr>
+                <w:lang w:val="en-GB"/>
+              </w:rPr>
+            </w:pPr>
+          </w:p>
+        </w:tc>
+        <w:tc>
+          <w:tcPr>
+            <w:tcW w:w="1699" w:type="dxa"/>
+          </w:tcPr>
+          <w:p>
+            <w:pPr>
+              <w:rPr>
+                <w:lang w:val="en-GB"/>
+              </w:rPr>
+            </w:pPr>
+          </w:p>
+        </w:tc>
+        <w:tc>
+          <w:tcPr>
+            <w:tcW w:w="1699" w:type="dxa"/>
+          </w:tcPr>
+          <w:p>
+            <w:pPr>
+              <w:rPr>
+                <w:lang w:val="en-GB"/>
+              </w:rPr>
+            </w:pPr>
+          </w:p>
+        </w:tc>
+        <w:tc>
+          <w:tcPr>
+            <w:tcW w:w="1699" w:type="dxa"/>
+          </w:tcPr>
+          <w:p>
+            <w:pPr>
+              <w:rPr>
+                <w:lang w:val="en-GB"/>
+              </w:rPr>
+            </w:pPr>
+          </w:p>
+        </w:tc>
+      </w:tr>
+      <w:tr>
+        <w:tc>
+          <w:tcPr>
+            <w:tcW w:w="1698" w:type="dxa"/>
+          </w:tcPr>
+          <w:p>
+            <w:pPr>
+              <w:rPr>
+                <w:lang w:val="en-GB"/>
+              </w:rPr>
+            </w:pPr>
+            <w:r>
+              <w:rPr>
+                <w:lang w:val="en-GB"/>
+              </w:rPr>
+              <w:t>Clinical Registry app</w:t>
+            </w:r>
+          </w:p>
+        </w:tc>
+        <w:tc>
+          <w:tcPr>
+            <w:tcW w:w="1699" w:type="dxa"/>
+          </w:tcPr>
+          <w:p>
+            <w:pPr>
+              <w:rPr>
+                <w:lang w:val="en-GB"/>
+              </w:rPr>
+            </w:pPr>
+          </w:p>
+        </w:tc>
+        <w:tc>
+          <w:tcPr>
+            <w:tcW w:w="1699" w:type="dxa"/>
+          </w:tcPr>
+          <w:p>
+            <w:pPr>
+              <w:rPr>
+                <w:lang w:val="en-GB"/>
+              </w:rPr>
+            </w:pPr>
+          </w:p>
+        </w:tc>
+        <w:tc>
+          <w:tcPr>
+            <w:tcW w:w="1699" w:type="dxa"/>
+          </w:tcPr>
+          <w:p>
+            <w:pPr>
+              <w:rPr>
+                <w:lang w:val="en-GB"/>
+              </w:rPr>
+            </w:pPr>
+          </w:p>
+        </w:tc>
+        <w:tc>
+          <w:tcPr>
+            <w:tcW w:w="1699" w:type="dxa"/>
+          </w:tcPr>
+          <w:p>
+            <w:pPr>
+              <w:rPr>
+                <w:lang w:val="en-GB"/>
+              </w:rPr>
+            </w:pPr>
+          </w:p>
+        </w:tc>
+      </w:tr>
+      <w:tr>
+        <w:tc>
+          <w:tcPr>
+            <w:tcW w:w="1698" w:type="dxa"/>
+          </w:tcPr>
+          <w:p>
+            <w:pPr>
+              <w:rPr>
+                <w:lang w:val="en-GB"/>
+              </w:rPr>
+            </w:pPr>
+            <w:r>
+              <w:rPr>
+                <w:lang w:val="en-GB"/>
+              </w:rPr>
+              <w:t>Analysis results app</w:t>
+            </w:r>
+          </w:p>
+        </w:tc>
+        <w:tc>
+          <w:tcPr>
+            <w:tcW w:w="1699" w:type="dxa"/>
+          </w:tcPr>
+          <w:p>
+            <w:pPr>
+              <w:rPr>
+                <w:lang w:val="en-GB"/>
+              </w:rPr>
+            </w:pPr>
+          </w:p>
+        </w:tc>
+        <w:tc>
+          <w:tcPr>
+            <w:tcW w:w="1699" w:type="dxa"/>
+          </w:tcPr>
+          <w:p>
+            <w:pPr>
+              <w:rPr>
+                <w:lang w:val="en-GB"/>
+              </w:rPr>
+            </w:pPr>
+          </w:p>
+        </w:tc>
+        <w:tc>
+          <w:tcPr>
+            <w:tcW w:w="1699" w:type="dxa"/>
+          </w:tcPr>
+          <w:p>
+            <w:pPr>
+              <w:rPr>
+                <w:lang w:val="en-GB"/>
+              </w:rPr>
+            </w:pPr>
+          </w:p>
+        </w:tc>
+        <w:tc>
+          <w:tcPr>
+            <w:tcW w:w="1699" w:type="dxa"/>
+          </w:tcPr>
+          <w:p>
+            <w:pPr>
+              <w:rPr>
+                <w:lang w:val="en-GB"/>
+              </w:rPr>
+            </w:pPr>
+          </w:p>
+        </w:tc>
+      </w:tr>
+      <w:tr>
+        <w:tc>
+          <w:tcPr>
+            <w:tcW w:w="1698" w:type="dxa"/>
+          </w:tcPr>
+          <w:p>
+            <w:pPr>
+              <w:rPr>
+                <w:lang w:val="en-GB"/>
+              </w:rPr>
+            </w:pPr>
+            <w:r>
+              <w:rPr>
+                <w:lang w:val="en-GB"/>
+              </w:rPr>
+              <w:t>4K images app</w:t>
+            </w:r>
+          </w:p>
+        </w:tc>
+        <w:tc>
+          <w:tcPr>
+            <w:tcW w:w="1699" w:type="dxa"/>
+          </w:tcPr>
+          <w:p>
+            <w:pPr>
+              <w:rPr>
+                <w:lang w:val="en-GB"/>
+              </w:rPr>
+            </w:pPr>
+          </w:p>
+        </w:tc>
+        <w:tc>
+          <w:tcPr>
+            <w:tcW w:w="1699" w:type="dxa"/>
+          </w:tcPr>
+          <w:p>
+            <w:pPr>
+              <w:rPr>
+                <w:lang w:val="en-GB"/>
+              </w:rPr>
+            </w:pPr>
+          </w:p>
+        </w:tc>
+        <w:tc>
+          <w:tcPr>
+            <w:tcW w:w="1699" w:type="dxa"/>
+          </w:tcPr>
+          <w:p>
+            <w:pPr>
+              <w:rPr>
+                <w:lang w:val="en-GB"/>
+              </w:rPr>
+            </w:pPr>
+          </w:p>
+        </w:tc>
+        <w:tc>
+          <w:tcPr>
+            <w:tcW w:w="1699" w:type="dxa"/>
+          </w:tcPr>
+          <w:p>
+            <w:pPr>
+              <w:rPr>
+                <w:lang w:val="en-GB"/>
+              </w:rPr>
+            </w:pPr>
+          </w:p>
+        </w:tc>
+      </w:tr>
+      <w:tr>
+        <w:tc>
+          <w:tcPr>
+            <w:tcW w:w="1698" w:type="dxa"/>
+          </w:tcPr>
+          <w:p>
+            <w:pPr>
+              <w:rPr>
+                <w:lang w:val="en-GB"/>
+              </w:rPr>
+            </w:pPr>
+            <w:r>
+              <w:rPr>
+                <w:lang w:val="en-GB"/>
+              </w:rPr>
+              <w:t>Company app</w:t>
+            </w:r>
+          </w:p>
+        </w:tc>
+        <w:tc>
+          <w:tcPr>
+            <w:tcW w:w="1699" w:type="dxa"/>
+          </w:tcPr>
+          <w:p>
+            <w:pPr>
+              <w:rPr>
+                <w:lang w:val="en-GB"/>
+              </w:rPr>
+            </w:pPr>
+          </w:p>
+        </w:tc>
+        <w:tc>
+          <w:tcPr>
+            <w:tcW w:w="1699" w:type="dxa"/>
+          </w:tcPr>
+          <w:p>
+            <w:pPr>
+              <w:rPr>
+                <w:lang w:val="en-GB"/>
+              </w:rPr>
+            </w:pPr>
+          </w:p>
+        </w:tc>
+        <w:tc>
+          <w:tcPr>
+            <w:tcW w:w="1699" w:type="dxa"/>
+          </w:tcPr>
+          <w:p>
+            <w:pPr>
+              <w:rPr>
+                <w:lang w:val="en-GB"/>
+              </w:rPr>
+            </w:pPr>
+          </w:p>
+        </w:tc>
+        <w:tc>
+          <w:tcPr>
+            <w:tcW w:w="1699" w:type="dxa"/>
+          </w:tcPr>
+          <w:p>
+            <w:pPr>
+              <w:rPr>
+                <w:lang w:val="en-GB"/>
+              </w:rPr>
+            </w:pPr>
+          </w:p>
+        </w:tc>
+      </w:tr>
+      <w:tr>
+        <w:tc>
+          <w:tcPr>
+            <w:tcW w:w="1698" w:type="dxa"/>
+          </w:tcPr>
+          <w:p>
+            <w:pPr>
+              <w:rPr>
+                <w:lang w:val="en-GB"/>
+              </w:rPr>
+            </w:pPr>
+            <w:proofErr w:type="spellStart"/>
+            <w:r>
+              <w:rPr>
+                <w:lang w:val="en-GB"/>
+              </w:rPr>
+              <w:t>QPath</w:t>
+            </w:r>
+            <w:proofErr w:type="spellEnd"/>
           </w:p>
         </w:tc>
         <w:tc>
@@ -5313,6 +7028,7 @@
         <w:rPr>
           <w:lang w:val="en-GB"/>
         </w:rPr>
+        <w:lastRenderedPageBreak/>
         <w:t>Network characteristics</w:t>
       </w:r>
     </w:p>
@@ -5598,20 +7314,217 @@
               <w:rPr>
                 <w:lang w:val="en-GB"/>
               </w:rPr>
+              <w:t xml:space="preserve">Windows 7, LibreOffice, default browser, </w:t>
+            </w:r>
+            <w:proofErr w:type="spellStart"/>
+            <w:r>
+              <w:rPr>
+                <w:lang w:val="en-GB"/>
+              </w:rPr>
+              <w:t>Rembo</w:t>
+            </w:r>
+            <w:proofErr w:type="spellEnd"/>
+            <w:r>
+              <w:rPr>
+                <w:lang w:val="en-GB"/>
+              </w:rPr>
+              <w:t xml:space="preserve">, </w:t>
+            </w:r>
+            <w:proofErr w:type="spellStart"/>
+            <w:r>
+              <w:rPr>
+                <w:lang w:val="en-GB"/>
+              </w:rPr>
+              <w:t>WakeOnLan</w:t>
+            </w:r>
+            <w:proofErr w:type="spellEnd"/>
+          </w:p>
+        </w:tc>
+      </w:tr>
+      <w:tr>
+        <w:tc>
+          <w:tcPr>
+            <w:tcW w:w="2123" w:type="dxa"/>
+          </w:tcPr>
+          <w:p>
+            <w:pPr>
+              <w:rPr>
+                <w:lang w:val="en-GB"/>
+              </w:rPr>
+            </w:pPr>
+            <w:r>
+              <w:rPr>
+                <w:lang w:val="en-GB"/>
+              </w:rPr>
+              <w:t>Pathology lab, 3</w:t>
+            </w:r>
+            <w:r>
+              <w:rPr>
+                <w:vertAlign w:val="superscript"/>
+                <w:lang w:val="en-GB"/>
+              </w:rPr>
+              <w:t>rd</w:t>
+            </w:r>
+            <w:r>
+              <w:rPr>
+                <w:lang w:val="en-GB"/>
+              </w:rPr>
+              <w:t xml:space="preserve"> floor</w:t>
+            </w:r>
+          </w:p>
+        </w:tc>
+        <w:tc>
+          <w:tcPr>
+            <w:tcW w:w="2123" w:type="dxa"/>
+          </w:tcPr>
+          <w:p>
+            <w:pPr>
+              <w:rPr>
+                <w:lang w:val="en-GB"/>
+              </w:rPr>
+            </w:pPr>
+            <w:r>
+              <w:rPr>
+                <w:lang w:val="en-GB"/>
+              </w:rPr>
+              <w:t>6</w:t>
+            </w:r>
+          </w:p>
+        </w:tc>
+        <w:tc>
+          <w:tcPr>
+            <w:tcW w:w="2124" w:type="dxa"/>
+          </w:tcPr>
+          <w:p>
+            <w:pPr>
+              <w:rPr>
+                <w:lang w:val="en-GB"/>
+              </w:rPr>
+            </w:pPr>
+            <w:r>
+              <w:rPr>
+                <w:lang w:val="en-GB"/>
+              </w:rPr>
+              <w:t>3</w:t>
+            </w:r>
+            <w:r>
+              <w:rPr>
+                <w:vertAlign w:val="superscript"/>
+                <w:lang w:val="en-GB"/>
+              </w:rPr>
+              <w:t>rd</w:t>
+            </w:r>
+            <w:r>
+              <w:rPr>
+                <w:lang w:val="en-GB"/>
+              </w:rPr>
+              <w:t xml:space="preserve"> floor</w:t>
+            </w:r>
+          </w:p>
+        </w:tc>
+        <w:tc>
+          <w:tcPr>
+            <w:tcW w:w="2124" w:type="dxa"/>
+          </w:tcPr>
+          <w:p>
+            <w:pPr>
+              <w:rPr>
+                <w:lang w:val="en-GB"/>
+              </w:rPr>
+            </w:pPr>
+            <w:r>
+              <w:rPr>
+                <w:lang w:val="en-GB"/>
+              </w:rPr>
+              <w:t>Windows 7, LibreOffice, default browser, company app, clinical registry app, Analysis results app.</w:t>
+            </w:r>
+          </w:p>
+        </w:tc>
+      </w:tr>
+      <w:tr>
+        <w:tc>
+          <w:tcPr>
+            <w:tcW w:w="2123" w:type="dxa"/>
+          </w:tcPr>
+          <w:p>
+            <w:pPr>
+              <w:rPr>
+                <w:lang w:val="en-GB"/>
+              </w:rPr>
+            </w:pPr>
+            <w:r>
+              <w:rPr>
+                <w:lang w:val="en-GB"/>
+              </w:rPr>
+              <w:t>Secretary</w:t>
+            </w:r>
+          </w:p>
+        </w:tc>
+        <w:tc>
+          <w:tcPr>
+            <w:tcW w:w="2123" w:type="dxa"/>
+          </w:tcPr>
+          <w:p>
+            <w:pPr>
+              <w:rPr>
+                <w:lang w:val="en-GB"/>
+              </w:rPr>
+            </w:pPr>
+            <w:r>
+              <w:rPr>
+                <w:lang w:val="en-GB"/>
+              </w:rPr>
+              <w:t>2</w:t>
+            </w:r>
+          </w:p>
+        </w:tc>
+        <w:tc>
+          <w:tcPr>
+            <w:tcW w:w="2124" w:type="dxa"/>
+          </w:tcPr>
+          <w:p>
+            <w:pPr>
+              <w:rPr>
+                <w:lang w:val="en-GB"/>
+              </w:rPr>
+            </w:pPr>
+            <w:r>
+              <w:rPr>
+                <w:lang w:val="en-GB"/>
+              </w:rPr>
+              <w:t>2</w:t>
+            </w:r>
+            <w:r>
+              <w:rPr>
+                <w:vertAlign w:val="superscript"/>
+                <w:lang w:val="en-GB"/>
+              </w:rPr>
+              <w:t>nd</w:t>
+            </w:r>
+            <w:r>
+              <w:rPr>
+                <w:lang w:val="en-GB"/>
+              </w:rPr>
+              <w:t xml:space="preserve"> floor</w:t>
+            </w:r>
+          </w:p>
+        </w:tc>
+        <w:tc>
+          <w:tcPr>
+            <w:tcW w:w="2124" w:type="dxa"/>
+          </w:tcPr>
+          <w:p>
+            <w:pPr>
+              <w:rPr>
+                <w:lang w:val="en-GB"/>
+              </w:rPr>
+            </w:pPr>
+            <w:r>
+              <w:rPr>
+                <w:lang w:val="en-GB"/>
+              </w:rPr>
               <w:t>Windows 7, LibreOffice, default browser</w:t>
             </w:r>
-            <w:r>
-              <w:rPr>
-                <w:lang w:val="en-GB"/>
-              </w:rPr>
-              <w:t xml:space="preserve">, </w:t>
-            </w:r>
-            <w:r>
-              <w:rPr>
-                <w:lang w:val="en-GB"/>
-              </w:rPr>
-              <w:t>Rembo, WakeOnLan</w:t>
-            </w:r>
           </w:p>
         </w:tc>
       </w:tr>
@@ -5630,14 +7543,50 @@
               <w:rPr>
                 <w:lang w:val="en-GB"/>
               </w:rPr>
-              <w:t>Pathology lab, 3</w:t>
+              <w:t>Telepathology lab</w:t>
+            </w:r>
+          </w:p>
+        </w:tc>
+        <w:tc>
+          <w:tcPr>
+            <w:tcW w:w="2123" w:type="dxa"/>
+          </w:tcPr>
+          <w:p>
+            <w:pPr>
+              <w:rPr>
+                <w:lang w:val="en-GB"/>
+              </w:rPr>
+            </w:pPr>
+            <w:r>
+              <w:rPr>
+                <w:lang w:val="en-GB"/>
+              </w:rPr>
+              <w:t>4</w:t>
+            </w:r>
+          </w:p>
+        </w:tc>
+        <w:tc>
+          <w:tcPr>
+            <w:tcW w:w="2124" w:type="dxa"/>
+          </w:tcPr>
+          <w:p>
+            <w:pPr>
+              <w:rPr>
+                <w:lang w:val="en-GB"/>
+              </w:rPr>
+            </w:pPr>
+            <w:r>
+              <w:rPr>
+                <w:lang w:val="en-GB"/>
+              </w:rPr>
+              <w:t>1</w:t>
             </w:r>
             <w:r>
               <w:rPr>
                 <w:vertAlign w:val="superscript"/>
                 <w:lang w:val="en-GB"/>
               </w:rPr>
-              <w:t>rd</w:t>
+              <w:t>st</w:t>
             </w:r>
             <w:r>
               <w:rPr>
@@ -5649,6 +7598,40 @@
         </w:tc>
         <w:tc>
           <w:tcPr>
+            <w:tcW w:w="2124" w:type="dxa"/>
+          </w:tcPr>
+          <w:p>
+            <w:pPr>
+              <w:rPr>
+                <w:lang w:val="en-GB"/>
+              </w:rPr>
+            </w:pPr>
+            <w:r>
+              <w:rPr>
+                <w:lang w:val="en-GB"/>
+              </w:rPr>
+              <w:t xml:space="preserve">Windows 7, LibreOffice, default browser, company app, </w:t>
+            </w:r>
+            <w:proofErr w:type="spellStart"/>
+            <w:r>
+              <w:rPr>
+                <w:lang w:val="en-GB"/>
+              </w:rPr>
+              <w:t>QPath</w:t>
+            </w:r>
+            <w:proofErr w:type="spellEnd"/>
+            <w:r>
+              <w:rPr>
+                <w:lang w:val="en-GB"/>
+              </w:rPr>
+              <w:t>.</w:t>
+            </w:r>
+          </w:p>
+        </w:tc>
+      </w:tr>
+      <w:tr>
+        <w:tc>
+          <w:tcPr>
             <w:tcW w:w="2123" w:type="dxa"/>
           </w:tcPr>
           <w:p>
@@ -5657,12 +7640,18 @@
                 <w:lang w:val="en-GB"/>
               </w:rPr>
             </w:pPr>
-            <w:r>
-              <w:rPr>
-                <w:lang w:val="en-GB"/>
-              </w:rPr>
-              <w:t>6</w:t>
-            </w:r>
+          </w:p>
+        </w:tc>
+        <w:tc>
+          <w:tcPr>
+            <w:tcW w:w="2123" w:type="dxa"/>
+          </w:tcPr>
+          <w:p>
+            <w:pPr>
+              <w:rPr>
+                <w:lang w:val="en-GB"/>
+              </w:rPr>
+            </w:pPr>
           </w:p>
         </w:tc>
         <w:tc>
@@ -5675,25 +7664,6 @@
                 <w:lang w:val="en-GB"/>
               </w:rPr>
             </w:pPr>
-            <w:r>
-              <w:rPr>
-                <w:lang w:val="en-GB"/>
-              </w:rPr>
-              <w:t>3</w:t>
-            </w:r>
-            <w:r>
-              <w:rPr>
-                <w:vertAlign w:val="superscript"/>
-                <w:lang w:val="en-GB"/>
-              </w:rPr>
-              <w:t>rd</w:t>
-            </w:r>
-            <w:r>
-              <w:rPr>
-                <w:lang w:val="en-GB"/>
-              </w:rPr>
-              <w:t xml:space="preserve"> floor</w:t>
-            </w:r>
           </w:p>
         </w:tc>
         <w:tc>
@@ -5706,186 +7676,6 @@
                 <w:lang w:val="en-GB"/>
               </w:rPr>
             </w:pPr>
-            <w:r>
-              <w:rPr>
-                <w:lang w:val="en-GB"/>
-              </w:rPr>
-              <w:t>Windows 7, LibreOffice, default browser, company app, clinical registry app, Analysis results app.</w:t>
-            </w:r>
-          </w:p>
-        </w:tc>
-      </w:tr>
-      <w:tr>
-        <w:tc>
-          <w:tcPr>
-            <w:tcW w:w="2123" w:type="dxa"/>
-          </w:tcPr>
-          <w:p>
-            <w:pPr>
-              <w:rPr>
-                <w:lang w:val="en-GB"/>
-              </w:rPr>
-            </w:pPr>
-            <w:r>
-              <w:rPr>
-                <w:lang w:val="en-GB"/>
-              </w:rPr>
-              <w:t>Secretary</w:t>
-            </w:r>
-          </w:p>
-        </w:tc>
-        <w:tc>
-          <w:tcPr>
-            <w:tcW w:w="2123" w:type="dxa"/>
-          </w:tcPr>
-          <w:p>
-            <w:pPr>
-              <w:rPr>
-                <w:lang w:val="en-GB"/>
-              </w:rPr>
-            </w:pPr>
-            <w:r>
-              <w:rPr>
-                <w:lang w:val="en-GB"/>
-              </w:rPr>
-              <w:t>2</w:t>
-            </w:r>
-          </w:p>
-        </w:tc>
-        <w:tc>
-          <w:tcPr>
-            <w:tcW w:w="2124" w:type="dxa"/>
-          </w:tcPr>
-          <w:p>
-            <w:pPr>
-              <w:rPr>
-                <w:lang w:val="en-GB"/>
-              </w:rPr>
-            </w:pPr>
-            <w:r>
-              <w:rPr>
-                <w:lang w:val="en-GB"/>
-              </w:rPr>
-              <w:t>2</w:t>
-            </w:r>
-            <w:r>
-              <w:rPr>
-                <w:vertAlign w:val="superscript"/>
-                <w:lang w:val="en-GB"/>
-              </w:rPr>
-              <w:t>nd</w:t>
-            </w:r>
-            <w:r>
-              <w:rPr>
-                <w:lang w:val="en-GB"/>
-              </w:rPr>
-              <w:t xml:space="preserve"> floor</w:t>
-            </w:r>
-          </w:p>
-        </w:tc>
-        <w:tc>
-          <w:tcPr>
-            <w:tcW w:w="2124" w:type="dxa"/>
-          </w:tcPr>
-          <w:p>
-            <w:pPr>
-              <w:rPr>
-                <w:lang w:val="en-GB"/>
-              </w:rPr>
-            </w:pPr>
-            <w:r>
-              <w:rPr>
-                <w:lang w:val="en-GB"/>
-              </w:rPr>
-              <w:t>Windows 7, LibreOffice, default browser</w:t>
-            </w:r>
-          </w:p>
-        </w:tc>
-      </w:tr>
-      <w:tr>
-        <w:tc>
-          <w:tcPr>
-            <w:tcW w:w="2123" w:type="dxa"/>
-          </w:tcPr>
-          <w:p>
-            <w:pPr>
-              <w:rPr>
-                <w:lang w:val="en-GB"/>
-              </w:rPr>
-            </w:pPr>
-            <w:r>
-              <w:rPr>
-                <w:lang w:val="en-GB"/>
-              </w:rPr>
-              <w:t>Telepathology lab</w:t>
-            </w:r>
-          </w:p>
-        </w:tc>
-        <w:tc>
-          <w:tcPr>
-            <w:tcW w:w="2123" w:type="dxa"/>
-          </w:tcPr>
-          <w:p>
-            <w:pPr>
-              <w:rPr>
-                <w:lang w:val="en-GB"/>
-              </w:rPr>
-            </w:pPr>
-            <w:r>
-              <w:rPr>
-                <w:lang w:val="en-GB"/>
-              </w:rPr>
-              <w:t>4</w:t>
-            </w:r>
-          </w:p>
-        </w:tc>
-        <w:tc>
-          <w:tcPr>
-            <w:tcW w:w="2124" w:type="dxa"/>
-          </w:tcPr>
-          <w:p>
-            <w:pPr>
-              <w:rPr>
-                <w:lang w:val="en-GB"/>
-              </w:rPr>
-            </w:pPr>
-            <w:r>
-              <w:rPr>
-                <w:lang w:val="en-GB"/>
-              </w:rPr>
-              <w:t>1</w:t>
-            </w:r>
-            <w:r>
-              <w:rPr>
-                <w:vertAlign w:val="superscript"/>
-                <w:lang w:val="en-GB"/>
-              </w:rPr>
-              <w:t>st</w:t>
-            </w:r>
-            <w:r>
-              <w:rPr>
-                <w:lang w:val="en-GB"/>
-              </w:rPr>
-              <w:t xml:space="preserve"> floor</w:t>
-            </w:r>
-          </w:p>
-        </w:tc>
-        <w:tc>
-          <w:tcPr>
-            <w:tcW w:w="2124" w:type="dxa"/>
-          </w:tcPr>
-          <w:p>
-            <w:pPr>
-              <w:rPr>
-                <w:lang w:val="en-GB"/>
-              </w:rPr>
-            </w:pPr>
-            <w:r>
-              <w:rPr>
-                <w:lang w:val="en-GB"/>
-              </w:rPr>
-              <w:t>Windows 7, LibreOffice, default browser, company app, QPath.</w:t>
-            </w:r>
           </w:p>
         </w:tc>
       </w:tr>
@@ -5908,7 +7698,13 @@
         <w:rPr>
           <w:lang w:val="en-GB"/>
         </w:rPr>
-        <w:t>Network traffic generated by apps Table</w:t>
+        <w:t xml:space="preserve">Table of </w:t>
+      </w:r>
+      <w:r>
+        <w:rPr>
+          <w:lang w:val="en-GB"/>
+        </w:rPr>
+        <w:t xml:space="preserve">Network traffic generated by apps </w:t>
       </w:r>
     </w:p>
     <w:tbl>
@@ -5918,13 +7714,13 @@
         <w:tblLook w:val="04A0" w:firstRow="1" w:lastRow="0" w:firstColumn="1" w:lastColumn="0" w:noHBand="0" w:noVBand="1"/>
       </w:tblPr>
       <w:tblGrid>
-        <w:gridCol w:w="1165"/>
-        <w:gridCol w:w="1170"/>
-        <w:gridCol w:w="1201"/>
+        <w:gridCol w:w="1302"/>
+        <w:gridCol w:w="1129"/>
+        <w:gridCol w:w="1190"/>
         <w:gridCol w:w="1403"/>
-        <w:gridCol w:w="1177"/>
-        <w:gridCol w:w="1212"/>
-        <w:gridCol w:w="1166"/>
+        <w:gridCol w:w="1140"/>
+        <w:gridCol w:w="1210"/>
+        <w:gridCol w:w="1120"/>
       </w:tblGrid>
       <w:tr>
         <w:tc>
@@ -6065,6 +7861,14 @@
                 <w:lang w:val="en-GB"/>
               </w:rPr>
             </w:pPr>
+            <w:proofErr w:type="spellStart"/>
+            <w:r>
+              <w:rPr>
+                <w:lang w:val="en-GB"/>
+              </w:rPr>
+              <w:t>libreOffice</w:t>
+            </w:r>
+            <w:proofErr w:type="spellEnd"/>
           </w:p>
         </w:tc>
         <w:tc>
@@ -6151,6 +7955,12 @@
                 <w:lang w:val="en-GB"/>
               </w:rPr>
             </w:pPr>
+            <w:r>
+              <w:rPr>
+                <w:lang w:val="en-GB"/>
+              </w:rPr>
+              <w:t>Windows 7</w:t>
+            </w:r>
           </w:p>
         </w:tc>
         <w:tc>
@@ -6237,6 +8047,12 @@
                 <w:lang w:val="en-GB"/>
               </w:rPr>
             </w:pPr>
+            <w:r>
+              <w:rPr>
+                <w:lang w:val="en-GB"/>
+              </w:rPr>
+              <w:t>Default Browser</w:t>
+            </w:r>
           </w:p>
         </w:tc>
         <w:tc>
@@ -6323,6 +8139,570 @@
                 <w:lang w:val="en-GB"/>
               </w:rPr>
             </w:pPr>
+            <w:proofErr w:type="spellStart"/>
+            <w:r>
+              <w:rPr>
+                <w:lang w:val="en-GB"/>
+              </w:rPr>
+              <w:t>WakeOnLan</w:t>
+            </w:r>
+            <w:proofErr w:type="spellEnd"/>
+          </w:p>
+        </w:tc>
+        <w:tc>
+          <w:tcPr>
+            <w:tcW w:w="1213" w:type="dxa"/>
+          </w:tcPr>
+          <w:p>
+            <w:pPr>
+              <w:rPr>
+                <w:lang w:val="en-GB"/>
+              </w:rPr>
+            </w:pPr>
+          </w:p>
+        </w:tc>
+        <w:tc>
+          <w:tcPr>
+            <w:tcW w:w="1213" w:type="dxa"/>
+          </w:tcPr>
+          <w:p>
+            <w:pPr>
+              <w:rPr>
+                <w:lang w:val="en-GB"/>
+              </w:rPr>
+            </w:pPr>
+          </w:p>
+        </w:tc>
+        <w:tc>
+          <w:tcPr>
+            <w:tcW w:w="1213" w:type="dxa"/>
+          </w:tcPr>
+          <w:p>
+            <w:pPr>
+              <w:rPr>
+                <w:lang w:val="en-GB"/>
+              </w:rPr>
+            </w:pPr>
+          </w:p>
+        </w:tc>
+        <w:tc>
+          <w:tcPr>
+            <w:tcW w:w="1214" w:type="dxa"/>
+          </w:tcPr>
+          <w:p>
+            <w:pPr>
+              <w:rPr>
+                <w:lang w:val="en-GB"/>
+              </w:rPr>
+            </w:pPr>
+          </w:p>
+        </w:tc>
+        <w:tc>
+          <w:tcPr>
+            <w:tcW w:w="1214" w:type="dxa"/>
+          </w:tcPr>
+          <w:p>
+            <w:pPr>
+              <w:rPr>
+                <w:lang w:val="en-GB"/>
+              </w:rPr>
+            </w:pPr>
+          </w:p>
+        </w:tc>
+        <w:tc>
+          <w:tcPr>
+            <w:tcW w:w="1214" w:type="dxa"/>
+          </w:tcPr>
+          <w:p>
+            <w:pPr>
+              <w:rPr>
+                <w:lang w:val="en-GB"/>
+              </w:rPr>
+            </w:pPr>
+          </w:p>
+        </w:tc>
+      </w:tr>
+      <w:tr>
+        <w:tc>
+          <w:tcPr>
+            <w:tcW w:w="1213" w:type="dxa"/>
+          </w:tcPr>
+          <w:p>
+            <w:pPr>
+              <w:rPr>
+                <w:lang w:val="en-GB"/>
+              </w:rPr>
+            </w:pPr>
+            <w:proofErr w:type="spellStart"/>
+            <w:r>
+              <w:rPr>
+                <w:lang w:val="en-GB"/>
+              </w:rPr>
+              <w:t>Rembo</w:t>
+            </w:r>
+            <w:proofErr w:type="spellEnd"/>
+          </w:p>
+        </w:tc>
+        <w:tc>
+          <w:tcPr>
+            <w:tcW w:w="1213" w:type="dxa"/>
+          </w:tcPr>
+          <w:p>
+            <w:pPr>
+              <w:rPr>
+                <w:lang w:val="en-GB"/>
+              </w:rPr>
+            </w:pPr>
+          </w:p>
+        </w:tc>
+        <w:tc>
+          <w:tcPr>
+            <w:tcW w:w="1213" w:type="dxa"/>
+          </w:tcPr>
+          <w:p>
+            <w:pPr>
+              <w:rPr>
+                <w:lang w:val="en-GB"/>
+              </w:rPr>
+            </w:pPr>
+          </w:p>
+        </w:tc>
+        <w:tc>
+          <w:tcPr>
+            <w:tcW w:w="1213" w:type="dxa"/>
+          </w:tcPr>
+          <w:p>
+            <w:pPr>
+              <w:rPr>
+                <w:lang w:val="en-GB"/>
+              </w:rPr>
+            </w:pPr>
+          </w:p>
+        </w:tc>
+        <w:tc>
+          <w:tcPr>
+            <w:tcW w:w="1214" w:type="dxa"/>
+          </w:tcPr>
+          <w:p>
+            <w:pPr>
+              <w:rPr>
+                <w:lang w:val="en-GB"/>
+              </w:rPr>
+            </w:pPr>
+          </w:p>
+        </w:tc>
+        <w:tc>
+          <w:tcPr>
+            <w:tcW w:w="1214" w:type="dxa"/>
+          </w:tcPr>
+          <w:p>
+            <w:pPr>
+              <w:rPr>
+                <w:lang w:val="en-GB"/>
+              </w:rPr>
+            </w:pPr>
+          </w:p>
+        </w:tc>
+        <w:tc>
+          <w:tcPr>
+            <w:tcW w:w="1214" w:type="dxa"/>
+          </w:tcPr>
+          <w:p>
+            <w:pPr>
+              <w:rPr>
+                <w:lang w:val="en-GB"/>
+              </w:rPr>
+            </w:pPr>
+          </w:p>
+        </w:tc>
+      </w:tr>
+      <w:tr>
+        <w:tc>
+          <w:tcPr>
+            <w:tcW w:w="1213" w:type="dxa"/>
+          </w:tcPr>
+          <w:p>
+            <w:pPr>
+              <w:rPr>
+                <w:lang w:val="en-GB"/>
+              </w:rPr>
+            </w:pPr>
+            <w:r>
+              <w:rPr>
+                <w:lang w:val="en-GB"/>
+              </w:rPr>
+              <w:t>Clinical Registry app</w:t>
+            </w:r>
+          </w:p>
+        </w:tc>
+        <w:tc>
+          <w:tcPr>
+            <w:tcW w:w="1213" w:type="dxa"/>
+          </w:tcPr>
+          <w:p>
+            <w:pPr>
+              <w:rPr>
+                <w:lang w:val="en-GB"/>
+              </w:rPr>
+            </w:pPr>
+          </w:p>
+        </w:tc>
+        <w:tc>
+          <w:tcPr>
+            <w:tcW w:w="1213" w:type="dxa"/>
+          </w:tcPr>
+          <w:p>
+            <w:pPr>
+              <w:rPr>
+                <w:lang w:val="en-GB"/>
+              </w:rPr>
+            </w:pPr>
+          </w:p>
+        </w:tc>
+        <w:tc>
+          <w:tcPr>
+            <w:tcW w:w="1213" w:type="dxa"/>
+          </w:tcPr>
+          <w:p>
+            <w:pPr>
+              <w:rPr>
+                <w:lang w:val="en-GB"/>
+              </w:rPr>
+            </w:pPr>
+          </w:p>
+        </w:tc>
+        <w:tc>
+          <w:tcPr>
+            <w:tcW w:w="1214" w:type="dxa"/>
+          </w:tcPr>
+          <w:p>
+            <w:pPr>
+              <w:rPr>
+                <w:lang w:val="en-GB"/>
+              </w:rPr>
+            </w:pPr>
+          </w:p>
+        </w:tc>
+        <w:tc>
+          <w:tcPr>
+            <w:tcW w:w="1214" w:type="dxa"/>
+          </w:tcPr>
+          <w:p>
+            <w:pPr>
+              <w:rPr>
+                <w:lang w:val="en-GB"/>
+              </w:rPr>
+            </w:pPr>
+          </w:p>
+        </w:tc>
+        <w:tc>
+          <w:tcPr>
+            <w:tcW w:w="1214" w:type="dxa"/>
+          </w:tcPr>
+          <w:p>
+            <w:pPr>
+              <w:rPr>
+                <w:lang w:val="en-GB"/>
+              </w:rPr>
+            </w:pPr>
+          </w:p>
+        </w:tc>
+      </w:tr>
+      <w:tr>
+        <w:tc>
+          <w:tcPr>
+            <w:tcW w:w="1213" w:type="dxa"/>
+          </w:tcPr>
+          <w:p>
+            <w:pPr>
+              <w:rPr>
+                <w:lang w:val="en-GB"/>
+              </w:rPr>
+            </w:pPr>
+            <w:r>
+              <w:rPr>
+                <w:lang w:val="en-GB"/>
+              </w:rPr>
+              <w:t>Analysis results app</w:t>
+            </w:r>
+          </w:p>
+        </w:tc>
+        <w:tc>
+          <w:tcPr>
+            <w:tcW w:w="1213" w:type="dxa"/>
+          </w:tcPr>
+          <w:p>
+            <w:pPr>
+              <w:rPr>
+                <w:lang w:val="en-GB"/>
+              </w:rPr>
+            </w:pPr>
+          </w:p>
+        </w:tc>
+        <w:tc>
+          <w:tcPr>
+            <w:tcW w:w="1213" w:type="dxa"/>
+          </w:tcPr>
+          <w:p>
+            <w:pPr>
+              <w:rPr>
+                <w:lang w:val="en-GB"/>
+              </w:rPr>
+            </w:pPr>
+          </w:p>
+        </w:tc>
+        <w:tc>
+          <w:tcPr>
+            <w:tcW w:w="1213" w:type="dxa"/>
+          </w:tcPr>
+          <w:p>
+            <w:pPr>
+              <w:rPr>
+                <w:lang w:val="en-GB"/>
+              </w:rPr>
+            </w:pPr>
+          </w:p>
+        </w:tc>
+        <w:tc>
+          <w:tcPr>
+            <w:tcW w:w="1214" w:type="dxa"/>
+          </w:tcPr>
+          <w:p>
+            <w:pPr>
+              <w:rPr>
+                <w:lang w:val="en-GB"/>
+              </w:rPr>
+            </w:pPr>
+          </w:p>
+        </w:tc>
+        <w:tc>
+          <w:tcPr>
+            <w:tcW w:w="1214" w:type="dxa"/>
+          </w:tcPr>
+          <w:p>
+            <w:pPr>
+              <w:rPr>
+                <w:lang w:val="en-GB"/>
+              </w:rPr>
+            </w:pPr>
+          </w:p>
+        </w:tc>
+        <w:tc>
+          <w:tcPr>
+            <w:tcW w:w="1214" w:type="dxa"/>
+          </w:tcPr>
+          <w:p>
+            <w:pPr>
+              <w:rPr>
+                <w:lang w:val="en-GB"/>
+              </w:rPr>
+            </w:pPr>
+          </w:p>
+        </w:tc>
+      </w:tr>
+      <w:tr>
+        <w:tc>
+          <w:tcPr>
+            <w:tcW w:w="1213" w:type="dxa"/>
+          </w:tcPr>
+          <w:p>
+            <w:pPr>
+              <w:rPr>
+                <w:lang w:val="en-GB"/>
+              </w:rPr>
+            </w:pPr>
+            <w:r>
+              <w:rPr>
+                <w:lang w:val="en-GB"/>
+              </w:rPr>
+              <w:t>4K images app</w:t>
+            </w:r>
+          </w:p>
+        </w:tc>
+        <w:tc>
+          <w:tcPr>
+            <w:tcW w:w="1213" w:type="dxa"/>
+          </w:tcPr>
+          <w:p>
+            <w:pPr>
+              <w:rPr>
+                <w:lang w:val="en-GB"/>
+              </w:rPr>
+            </w:pPr>
+          </w:p>
+        </w:tc>
+        <w:tc>
+          <w:tcPr>
+            <w:tcW w:w="1213" w:type="dxa"/>
+          </w:tcPr>
+          <w:p>
+            <w:pPr>
+              <w:rPr>
+                <w:lang w:val="en-GB"/>
+              </w:rPr>
+            </w:pPr>
+          </w:p>
+        </w:tc>
+        <w:tc>
+          <w:tcPr>
+            <w:tcW w:w="1213" w:type="dxa"/>
+          </w:tcPr>
+          <w:p>
+            <w:pPr>
+              <w:rPr>
+                <w:lang w:val="en-GB"/>
+              </w:rPr>
+            </w:pPr>
+          </w:p>
+        </w:tc>
+        <w:tc>
+          <w:tcPr>
+            <w:tcW w:w="1214" w:type="dxa"/>
+          </w:tcPr>
+          <w:p>
+            <w:pPr>
+              <w:rPr>
+                <w:lang w:val="en-GB"/>
+              </w:rPr>
+            </w:pPr>
+          </w:p>
+        </w:tc>
+        <w:tc>
+          <w:tcPr>
+            <w:tcW w:w="1214" w:type="dxa"/>
+          </w:tcPr>
+          <w:p>
+            <w:pPr>
+              <w:rPr>
+                <w:lang w:val="en-GB"/>
+              </w:rPr>
+            </w:pPr>
+          </w:p>
+        </w:tc>
+        <w:tc>
+          <w:tcPr>
+            <w:tcW w:w="1214" w:type="dxa"/>
+          </w:tcPr>
+          <w:p>
+            <w:pPr>
+              <w:rPr>
+                <w:lang w:val="en-GB"/>
+              </w:rPr>
+            </w:pPr>
+          </w:p>
+        </w:tc>
+      </w:tr>
+      <w:tr>
+        <w:tc>
+          <w:tcPr>
+            <w:tcW w:w="1213" w:type="dxa"/>
+          </w:tcPr>
+          <w:p>
+            <w:pPr>
+              <w:rPr>
+                <w:lang w:val="en-GB"/>
+              </w:rPr>
+            </w:pPr>
+            <w:r>
+              <w:rPr>
+                <w:lang w:val="en-GB"/>
+              </w:rPr>
+              <w:t>Company app</w:t>
+            </w:r>
+          </w:p>
+        </w:tc>
+        <w:tc>
+          <w:tcPr>
+            <w:tcW w:w="1213" w:type="dxa"/>
+          </w:tcPr>
+          <w:p>
+            <w:pPr>
+              <w:rPr>
+                <w:lang w:val="en-GB"/>
+              </w:rPr>
+            </w:pPr>
+          </w:p>
+        </w:tc>
+        <w:tc>
+          <w:tcPr>
+            <w:tcW w:w="1213" w:type="dxa"/>
+          </w:tcPr>
+          <w:p>
+            <w:pPr>
+              <w:rPr>
+                <w:lang w:val="en-GB"/>
+              </w:rPr>
+            </w:pPr>
+          </w:p>
+        </w:tc>
+        <w:tc>
+          <w:tcPr>
+            <w:tcW w:w="1213" w:type="dxa"/>
+          </w:tcPr>
+          <w:p>
+            <w:pPr>
+              <w:rPr>
+                <w:lang w:val="en-GB"/>
+              </w:rPr>
+            </w:pPr>
+          </w:p>
+        </w:tc>
+        <w:tc>
+          <w:tcPr>
+            <w:tcW w:w="1214" w:type="dxa"/>
+          </w:tcPr>
+          <w:p>
+            <w:pPr>
+              <w:rPr>
+                <w:lang w:val="en-GB"/>
+              </w:rPr>
+            </w:pPr>
+          </w:p>
+        </w:tc>
+        <w:tc>
+          <w:tcPr>
+            <w:tcW w:w="1214" w:type="dxa"/>
+          </w:tcPr>
+          <w:p>
+            <w:pPr>
+              <w:rPr>
+                <w:lang w:val="en-GB"/>
+              </w:rPr>
+            </w:pPr>
+          </w:p>
+        </w:tc>
+        <w:tc>
+          <w:tcPr>
+            <w:tcW w:w="1214" w:type="dxa"/>
+          </w:tcPr>
+          <w:p>
+            <w:pPr>
+              <w:rPr>
+                <w:lang w:val="en-GB"/>
+              </w:rPr>
+            </w:pPr>
+          </w:p>
+        </w:tc>
+      </w:tr>
+      <w:tr>
+        <w:tc>
+          <w:tcPr>
+            <w:tcW w:w="1213" w:type="dxa"/>
+          </w:tcPr>
+          <w:p>
+            <w:pPr>
+              <w:rPr>
+                <w:lang w:val="en-GB"/>
+              </w:rPr>
+            </w:pPr>
+            <w:proofErr w:type="spellStart"/>
+            <w:r>
+              <w:rPr>
+                <w:lang w:val="en-GB"/>
+              </w:rPr>
+              <w:t>QPath</w:t>
+            </w:r>
+            <w:proofErr w:type="spellEnd"/>
           </w:p>
         </w:tc>
         <w:tc>
@@ -6539,6 +8919,15 @@
           <w:lang w:val="en-GB"/>
         </w:rPr>
       </w:pPr>
+    </w:p>
+    <w:p>
+      <w:pPr>
+        <w:rPr>
+          <w:lang w:val="en-GB"/>
+        </w:rPr>
+      </w:pPr>
+      <w:bookmarkStart w:id="2" w:name="_GoBack"/>
+      <w:bookmarkEnd w:id="2"/>
     </w:p>
     <w:p>
       <w:pPr>
@@ -6687,7 +9076,7 @@
       </w:pPr>
     </w:pPrDefault>
   </w:docDefaults>
-  <w:latentStyles w:defLockedState="0" w:defUIPriority="99" w:defSemiHidden="0" w:defUnhideWhenUsed="0" w:defQFormat="0" w:count="376">
+  <w:latentStyles w:defLockedState="0" w:defUIPriority="99" w:defSemiHidden="0" w:defUnhideWhenUsed="0" w:defQFormat="0" w:count="377">
     <w:lsdException w:name="Normal" w:uiPriority="0" w:qFormat="1"/>
     <w:lsdException w:name="heading 1" w:uiPriority="9" w:qFormat="1"/>
     <w:lsdException w:name="heading 2" w:semiHidden="1" w:uiPriority="9" w:unhideWhenUsed="1" w:qFormat="1"/>
@@ -6793,7 +9182,6 @@
     <w:lsdException w:name="HTML Sample" w:semiHidden="1" w:unhideWhenUsed="1"/>
     <w:lsdException w:name="HTML Typewriter" w:semiHidden="1" w:unhideWhenUsed="1"/>
     <w:lsdException w:name="HTML Variable" w:semiHidden="1" w:unhideWhenUsed="1"/>
-    <w:lsdException w:name="Normal Table" w:semiHidden="1" w:unhideWhenUsed="1"/>
     <w:lsdException w:name="annotation subject" w:semiHidden="1" w:unhideWhenUsed="1"/>
     <w:lsdException w:name="No List" w:semiHidden="1" w:unhideWhenUsed="1"/>
     <w:lsdException w:name="Outline List 1" w:semiHidden="1" w:unhideWhenUsed="1"/>
@@ -6840,10 +9228,8 @@
     <w:lsdException w:name="Table Subtle 2" w:semiHidden="1" w:unhideWhenUsed="1"/>
     <w:lsdException w:name="Table Web 1" w:semiHidden="1" w:unhideWhenUsed="1"/>
     <w:lsdException w:name="Table Web 2" w:semiHidden="1" w:unhideWhenUsed="1"/>
-    <w:lsdException w:name="Table Web 3" w:semiHidden="1" w:unhideWhenUsed="1"/>
     <w:lsdException w:name="Balloon Text" w:semiHidden="1" w:unhideWhenUsed="1"/>
     <w:lsdException w:name="Table Grid" w:uiPriority="39"/>
-    <w:lsdException w:name="Table Theme" w:semiHidden="1" w:unhideWhenUsed="1"/>
     <w:lsdException w:name="Placeholder Text" w:semiHidden="1"/>
     <w:lsdException w:name="No Spacing" w:uiPriority="1" w:qFormat="1"/>
     <w:lsdException w:name="Light Shading" w:uiPriority="60"/>
@@ -7064,6 +9450,7 @@
     <w:lsdException w:name="Hashtag" w:semiHidden="1" w:unhideWhenUsed="1"/>
     <w:lsdException w:name="Unresolved Mention" w:semiHidden="1" w:unhideWhenUsed="1"/>
     <w:lsdException w:name="Smart Link" w:semiHidden="1" w:unhideWhenUsed="1"/>
+    <w:lsdException w:name="Smart Link Error" w:semiHidden="1" w:unhideWhenUsed="1"/>
   </w:latentStyles>
   <w:style w:type="paragraph" w:default="1" w:styleId="Normal">
     <w:name w:val="Normal"/>

</xml_diff>